<commit_message>
Added new Docs on EKS and ECS
</commit_message>
<xml_diff>
--- a/DevOps with AWS.docx
+++ b/DevOps with AWS.docx
@@ -3167,8 +3167,19 @@
           <w:shd w:val="clear" w:color="auto" w:fill="FFFFFF"/>
         </w:rPr>
         <w:lastRenderedPageBreak/>
-        <w:t>What are the characteristics of Cloud Computing</w:t>
-      </w:r>
+        <w:t xml:space="preserve">What are the characteristics of Cloud </w:t>
+      </w:r>
+      <w:proofErr w:type="gramStart"/>
+      <w:r>
+        <w:rPr>
+          <w:rFonts w:asciiTheme="majorBidi" w:hAnsiTheme="majorBidi" w:cstheme="majorBidi"/>
+          <w:sz w:val="36"/>
+          <w:szCs w:val="36"/>
+          <w:shd w:val="clear" w:color="auto" w:fill="FFFFFF"/>
+        </w:rPr>
+        <w:t>Computing</w:t>
+      </w:r>
+      <w:proofErr w:type="gramEnd"/>
     </w:p>
     <w:p>
       <w:pPr>
@@ -3555,8 +3566,19 @@
           <w:szCs w:val="36"/>
           <w:shd w:val="clear" w:color="auto" w:fill="FFFFFF"/>
         </w:rPr>
-        <w:t>What are the varieties of services cloud used to provide</w:t>
-      </w:r>
+        <w:t xml:space="preserve">What are the varieties of services cloud used to </w:t>
+      </w:r>
+      <w:proofErr w:type="gramStart"/>
+      <w:r>
+        <w:rPr>
+          <w:rFonts w:asciiTheme="majorBidi" w:hAnsiTheme="majorBidi" w:cstheme="majorBidi"/>
+          <w:sz w:val="36"/>
+          <w:szCs w:val="36"/>
+          <w:shd w:val="clear" w:color="auto" w:fill="FFFFFF"/>
+        </w:rPr>
+        <w:t>provide</w:t>
+      </w:r>
+      <w:proofErr w:type="gramEnd"/>
     </w:p>
     <w:p>
       <w:pPr>
@@ -3663,8 +3685,19 @@
           <w:shd w:val="clear" w:color="auto" w:fill="FFFFFF"/>
         </w:rPr>
         <w:lastRenderedPageBreak/>
-        <w:t>What is difference among the varieties</w:t>
-      </w:r>
+        <w:t xml:space="preserve">What is difference among the </w:t>
+      </w:r>
+      <w:proofErr w:type="gramStart"/>
+      <w:r>
+        <w:rPr>
+          <w:rFonts w:asciiTheme="majorBidi" w:hAnsiTheme="majorBidi" w:cstheme="majorBidi"/>
+          <w:sz w:val="36"/>
+          <w:szCs w:val="36"/>
+          <w:shd w:val="clear" w:color="auto" w:fill="FFFFFF"/>
+        </w:rPr>
+        <w:t>varieties</w:t>
+      </w:r>
+      <w:proofErr w:type="gramEnd"/>
     </w:p>
     <w:p>
       <w:pPr>
@@ -3986,6 +4019,7 @@
         </w:rPr>
         <w:t xml:space="preserve">It is popular among consumers and </w:t>
       </w:r>
+      <w:proofErr w:type="gramStart"/>
       <w:r>
         <w:rPr>
           <w:rFonts w:asciiTheme="majorBidi" w:hAnsiTheme="majorBidi" w:cstheme="majorBidi"/>
@@ -3995,6 +4029,7 @@
         </w:rPr>
         <w:t>companies</w:t>
       </w:r>
+      <w:proofErr w:type="gramEnd"/>
     </w:p>
     <w:p>
       <w:pPr>
@@ -4166,8 +4201,19 @@
           <w:szCs w:val="36"/>
           <w:shd w:val="clear" w:color="auto" w:fill="FFFFFF"/>
         </w:rPr>
-        <w:t>What is AWS</w:t>
-      </w:r>
+        <w:t xml:space="preserve">What is </w:t>
+      </w:r>
+      <w:proofErr w:type="gramStart"/>
+      <w:r>
+        <w:rPr>
+          <w:rFonts w:asciiTheme="majorBidi" w:hAnsiTheme="majorBidi" w:cstheme="majorBidi"/>
+          <w:sz w:val="36"/>
+          <w:szCs w:val="36"/>
+          <w:shd w:val="clear" w:color="auto" w:fill="FFFFFF"/>
+        </w:rPr>
+        <w:t>AWS</w:t>
+      </w:r>
+      <w:proofErr w:type="gramEnd"/>
     </w:p>
     <w:p>
       <w:pPr>
@@ -5102,8 +5148,19 @@
           <w:szCs w:val="36"/>
           <w:shd w:val="clear" w:color="auto" w:fill="FFFFFF"/>
         </w:rPr>
-        <w:t>How many types of instances are there in AWS</w:t>
-      </w:r>
+        <w:t xml:space="preserve">How many types of instances are there in </w:t>
+      </w:r>
+      <w:proofErr w:type="gramStart"/>
+      <w:r>
+        <w:rPr>
+          <w:rFonts w:asciiTheme="majorBidi" w:hAnsiTheme="majorBidi" w:cstheme="majorBidi"/>
+          <w:sz w:val="36"/>
+          <w:szCs w:val="36"/>
+          <w:shd w:val="clear" w:color="auto" w:fill="FFFFFF"/>
+        </w:rPr>
+        <w:t>AWS</w:t>
+      </w:r>
+      <w:proofErr w:type="gramEnd"/>
     </w:p>
     <w:p>
       <w:pPr>
@@ -5753,29 +5810,7 @@
           <w:szCs w:val="28"/>
           <w:shd w:val="clear" w:color="auto" w:fill="FFFFFF" w:themeFill="background1"/>
         </w:rPr>
-        <w:t xml:space="preserve">On-demand service is one of the major characteristics of cloud computing. It is a business computing model in which computing resources are made available to the user on an “as needed” basis and the user needs to pay only for the </w:t>
-      </w:r>
-      <w:proofErr w:type="gramStart"/>
-      <w:r>
-        <w:rPr>
-          <w:rFonts w:asciiTheme="majorBidi" w:hAnsiTheme="majorBidi" w:cstheme="majorBidi"/>
-          <w:spacing w:val="-8"/>
-          <w:sz w:val="28"/>
-          <w:szCs w:val="28"/>
-          <w:shd w:val="clear" w:color="auto" w:fill="FFFFFF" w:themeFill="background1"/>
-        </w:rPr>
-        <w:t>amount</w:t>
-      </w:r>
-      <w:proofErr w:type="gramEnd"/>
-      <w:r>
-        <w:rPr>
-          <w:rFonts w:asciiTheme="majorBidi" w:hAnsiTheme="majorBidi" w:cstheme="majorBidi"/>
-          <w:spacing w:val="-8"/>
-          <w:sz w:val="28"/>
-          <w:szCs w:val="28"/>
-          <w:shd w:val="clear" w:color="auto" w:fill="FFFFFF" w:themeFill="background1"/>
-        </w:rPr>
-        <w:t xml:space="preserve"> of resources that team requires.</w:t>
+        <w:t>On-demand service is one of the major characteristics of cloud computing. It is a business computing model in which computing resources are made available to the user on an “as needed” basis and the user needs to pay only for the amount of resources that team requires.</w:t>
       </w:r>
     </w:p>
     <w:p>
@@ -6095,17 +6130,1721 @@
     </w:p>
     <w:p>
       <w:pPr>
+        <w:ind w:left="360"/>
+        <w:jc w:val="both"/>
+        <w:rPr>
+          <w:rFonts w:asciiTheme="majorBidi" w:hAnsiTheme="majorBidi" w:cstheme="majorBidi"/>
+          <w:sz w:val="36"/>
+          <w:szCs w:val="36"/>
+        </w:rPr>
+      </w:pPr>
+    </w:p>
+    <w:p>
+      <w:pPr>
+        <w:ind w:left="360"/>
+        <w:jc w:val="both"/>
+        <w:rPr>
+          <w:rFonts w:asciiTheme="majorBidi" w:hAnsiTheme="majorBidi" w:cstheme="majorBidi"/>
+          <w:sz w:val="36"/>
+          <w:szCs w:val="36"/>
+        </w:rPr>
+      </w:pPr>
+    </w:p>
+    <w:p>
+      <w:pPr>
+        <w:ind w:left="360"/>
+        <w:jc w:val="both"/>
+        <w:rPr>
+          <w:rFonts w:asciiTheme="majorBidi" w:hAnsiTheme="majorBidi" w:cstheme="majorBidi"/>
+          <w:sz w:val="36"/>
+          <w:szCs w:val="36"/>
+        </w:rPr>
+      </w:pPr>
+    </w:p>
+    <w:p>
+      <w:pPr>
+        <w:ind w:left="360"/>
+        <w:jc w:val="both"/>
+        <w:rPr>
+          <w:rFonts w:asciiTheme="majorBidi" w:hAnsiTheme="majorBidi" w:cstheme="majorBidi"/>
+          <w:sz w:val="36"/>
+          <w:szCs w:val="36"/>
+        </w:rPr>
+      </w:pPr>
+    </w:p>
+    <w:p>
+      <w:pPr>
+        <w:ind w:left="360"/>
+        <w:jc w:val="both"/>
+        <w:rPr>
+          <w:rFonts w:asciiTheme="majorBidi" w:hAnsiTheme="majorBidi" w:cstheme="majorBidi"/>
+          <w:sz w:val="36"/>
+          <w:szCs w:val="36"/>
+        </w:rPr>
+      </w:pPr>
+    </w:p>
+    <w:p>
+      <w:pPr>
+        <w:ind w:left="360"/>
+        <w:jc w:val="center"/>
+        <w:rPr>
+          <w:rFonts w:asciiTheme="majorBidi" w:hAnsiTheme="majorBidi" w:cstheme="majorBidi"/>
+          <w:sz w:val="36"/>
+          <w:szCs w:val="36"/>
+        </w:rPr>
+      </w:pPr>
+      <w:r>
+        <w:rPr>
+          <w:rFonts w:asciiTheme="majorBidi" w:hAnsiTheme="majorBidi" w:cstheme="majorBidi"/>
+          <w:sz w:val="36"/>
+          <w:szCs w:val="36"/>
+        </w:rPr>
+        <w:lastRenderedPageBreak/>
+        <w:t>Amazon Machine Image (AMI)</w:t>
+      </w:r>
+    </w:p>
+    <w:p>
+      <w:pPr>
+        <w:ind w:left="360"/>
+        <w:jc w:val="both"/>
+        <w:rPr>
+          <w:rFonts w:asciiTheme="majorBidi" w:hAnsiTheme="majorBidi" w:cstheme="majorBidi"/>
+          <w:sz w:val="32"/>
+          <w:szCs w:val="32"/>
+        </w:rPr>
+      </w:pPr>
+      <w:r>
+        <w:rPr>
+          <w:rFonts w:asciiTheme="majorBidi" w:hAnsiTheme="majorBidi" w:cstheme="majorBidi"/>
+          <w:sz w:val="32"/>
+          <w:szCs w:val="32"/>
+        </w:rPr>
+        <w:t>What is AMI?</w:t>
+      </w:r>
+    </w:p>
+    <w:p>
+      <w:pPr>
+        <w:ind w:left="360"/>
+        <w:jc w:val="both"/>
+        <w:rPr>
+          <w:rFonts w:asciiTheme="majorBidi" w:hAnsiTheme="majorBidi" w:cstheme="majorBidi"/>
+          <w:sz w:val="28"/>
+          <w:szCs w:val="28"/>
+        </w:rPr>
+      </w:pPr>
+      <w:r>
+        <w:rPr>
+          <w:rFonts w:asciiTheme="majorBidi" w:hAnsiTheme="majorBidi" w:cstheme="majorBidi"/>
+          <w:sz w:val="28"/>
+          <w:szCs w:val="28"/>
+        </w:rPr>
+        <w:t xml:space="preserve">The Amazon Machine Image (AMI) defines </w:t>
+      </w:r>
+      <w:r>
+        <w:rPr>
+          <w:rFonts w:asciiTheme="majorBidi" w:hAnsiTheme="majorBidi" w:cstheme="majorBidi"/>
+          <w:sz w:val="28"/>
+          <w:szCs w:val="28"/>
+        </w:rPr>
+        <w:t>the initial software that will be on an instance when it is launched.</w:t>
+      </w:r>
+    </w:p>
+    <w:p>
+      <w:pPr>
+        <w:ind w:left="360"/>
+        <w:jc w:val="both"/>
+        <w:rPr>
+          <w:rFonts w:asciiTheme="majorBidi" w:hAnsiTheme="majorBidi" w:cstheme="majorBidi"/>
+          <w:sz w:val="28"/>
+          <w:szCs w:val="28"/>
+        </w:rPr>
+      </w:pPr>
+      <w:r>
+        <w:rPr>
+          <w:rFonts w:asciiTheme="majorBidi" w:hAnsiTheme="majorBidi" w:cstheme="majorBidi"/>
+          <w:sz w:val="28"/>
+          <w:szCs w:val="28"/>
+        </w:rPr>
+        <w:t>All AMI’s are based on x86 Oss, either Linux or Windows</w:t>
+      </w:r>
+      <w:r>
+        <w:rPr>
+          <w:rFonts w:asciiTheme="majorBidi" w:hAnsiTheme="majorBidi" w:cstheme="majorBidi"/>
+          <w:sz w:val="28"/>
+          <w:szCs w:val="28"/>
+        </w:rPr>
+        <w:t>.</w:t>
+      </w:r>
+    </w:p>
+    <w:p>
+      <w:pPr>
+        <w:ind w:left="360"/>
+        <w:jc w:val="both"/>
+        <w:rPr>
+          <w:rFonts w:asciiTheme="majorBidi" w:hAnsiTheme="majorBidi" w:cstheme="majorBidi"/>
+          <w:sz w:val="28"/>
+          <w:szCs w:val="28"/>
+        </w:rPr>
+      </w:pPr>
+      <w:r>
+        <w:rPr>
+          <w:rFonts w:asciiTheme="majorBidi" w:hAnsiTheme="majorBidi" w:cstheme="majorBidi"/>
+          <w:sz w:val="28"/>
+          <w:szCs w:val="28"/>
+        </w:rPr>
+        <w:t>We can launch instances from four options.</w:t>
+      </w:r>
+    </w:p>
+    <w:p>
+      <w:pPr>
+        <w:ind w:left="360"/>
+        <w:jc w:val="both"/>
+        <w:rPr>
+          <w:rFonts w:asciiTheme="majorBidi" w:hAnsiTheme="majorBidi" w:cstheme="majorBidi"/>
+          <w:sz w:val="28"/>
+          <w:szCs w:val="28"/>
+        </w:rPr>
+      </w:pPr>
+      <w:r>
+        <w:rPr>
+          <w:rFonts w:asciiTheme="majorBidi" w:hAnsiTheme="majorBidi" w:cstheme="majorBidi"/>
+          <w:sz w:val="28"/>
+          <w:szCs w:val="28"/>
+        </w:rPr>
+        <w:t>Publish by AWS</w:t>
+      </w:r>
+    </w:p>
+    <w:p>
+      <w:pPr>
+        <w:ind w:left="360"/>
+        <w:jc w:val="both"/>
+        <w:rPr>
+          <w:rFonts w:asciiTheme="majorBidi" w:hAnsiTheme="majorBidi" w:cstheme="majorBidi"/>
+          <w:sz w:val="28"/>
+          <w:szCs w:val="28"/>
+        </w:rPr>
+      </w:pPr>
+      <w:r>
+        <w:rPr>
+          <w:rFonts w:asciiTheme="majorBidi" w:hAnsiTheme="majorBidi" w:cstheme="majorBidi"/>
+          <w:sz w:val="28"/>
+          <w:szCs w:val="28"/>
+        </w:rPr>
+        <w:t>AWS Marketplace</w:t>
+      </w:r>
+    </w:p>
+    <w:p>
+      <w:pPr>
+        <w:ind w:left="360"/>
+        <w:jc w:val="both"/>
+        <w:rPr>
+          <w:rFonts w:asciiTheme="majorBidi" w:hAnsiTheme="majorBidi" w:cstheme="majorBidi"/>
+          <w:sz w:val="28"/>
+          <w:szCs w:val="28"/>
+        </w:rPr>
+      </w:pPr>
+      <w:r>
+        <w:rPr>
+          <w:rFonts w:asciiTheme="majorBidi" w:hAnsiTheme="majorBidi" w:cstheme="majorBidi"/>
+          <w:sz w:val="28"/>
+          <w:szCs w:val="28"/>
+        </w:rPr>
+        <w:t>General from existing Instance</w:t>
+      </w:r>
+    </w:p>
+    <w:p>
+      <w:pPr>
+        <w:ind w:left="360"/>
+        <w:jc w:val="both"/>
+        <w:rPr>
+          <w:rFonts w:asciiTheme="majorBidi" w:hAnsiTheme="majorBidi" w:cstheme="majorBidi"/>
+          <w:sz w:val="28"/>
+          <w:szCs w:val="28"/>
+        </w:rPr>
+      </w:pPr>
+      <w:r>
+        <w:rPr>
+          <w:rFonts w:asciiTheme="majorBidi" w:hAnsiTheme="majorBidi" w:cstheme="majorBidi"/>
+          <w:sz w:val="28"/>
+          <w:szCs w:val="28"/>
+        </w:rPr>
+        <w:t>Uploaded Virtual Servers.</w:t>
+      </w:r>
+    </w:p>
+    <w:p>
+      <w:pPr>
+        <w:ind w:left="360"/>
+        <w:jc w:val="both"/>
+        <w:rPr>
+          <w:rFonts w:asciiTheme="majorBidi" w:hAnsiTheme="majorBidi" w:cstheme="majorBidi"/>
+          <w:sz w:val="28"/>
+          <w:szCs w:val="28"/>
+        </w:rPr>
+      </w:pPr>
+      <w:r>
+        <w:rPr>
+          <w:rFonts w:asciiTheme="majorBidi" w:hAnsiTheme="majorBidi" w:cstheme="majorBidi"/>
+          <w:sz w:val="28"/>
+          <w:szCs w:val="28"/>
+        </w:rPr>
+        <w:t>Accessing an Instance</w:t>
+      </w:r>
+      <w:r>
+        <w:rPr>
+          <w:rFonts w:asciiTheme="majorBidi" w:hAnsiTheme="majorBidi" w:cstheme="majorBidi"/>
+          <w:sz w:val="28"/>
+          <w:szCs w:val="28"/>
+        </w:rPr>
+        <w:t xml:space="preserve">: </w:t>
+      </w:r>
+      <w:r>
+        <w:rPr>
+          <w:rFonts w:asciiTheme="majorBidi" w:hAnsiTheme="majorBidi" w:cstheme="majorBidi"/>
+          <w:sz w:val="28"/>
+          <w:szCs w:val="28"/>
+        </w:rPr>
+        <w:t xml:space="preserve">We can access our Instances by Using Public DNS, Public IP, </w:t>
+      </w:r>
+      <w:r>
+        <w:rPr>
+          <w:rFonts w:asciiTheme="majorBidi" w:hAnsiTheme="majorBidi" w:cstheme="majorBidi"/>
+          <w:sz w:val="28"/>
+          <w:szCs w:val="28"/>
+        </w:rPr>
+        <w:t>and Elastic IP addresses.</w:t>
+      </w:r>
+    </w:p>
+    <w:p>
+      <w:pPr>
+        <w:ind w:left="360"/>
+        <w:jc w:val="both"/>
+        <w:rPr>
+          <w:rFonts w:asciiTheme="majorBidi" w:hAnsiTheme="majorBidi" w:cstheme="majorBidi"/>
+          <w:sz w:val="28"/>
+          <w:szCs w:val="28"/>
+        </w:rPr>
+      </w:pPr>
+      <w:r>
+        <w:rPr>
+          <w:rFonts w:asciiTheme="majorBidi" w:hAnsiTheme="majorBidi" w:cstheme="majorBidi"/>
+          <w:b/>
+          <w:bCs/>
+          <w:sz w:val="28"/>
+          <w:szCs w:val="28"/>
+        </w:rPr>
+        <w:t>Public DNS</w:t>
+      </w:r>
+      <w:r>
+        <w:rPr>
+          <w:rFonts w:asciiTheme="majorBidi" w:hAnsiTheme="majorBidi" w:cstheme="majorBidi"/>
+          <w:b/>
+          <w:bCs/>
+          <w:sz w:val="28"/>
+          <w:szCs w:val="28"/>
+        </w:rPr>
+        <w:t>:</w:t>
+      </w:r>
+      <w:r>
+        <w:rPr>
+          <w:rFonts w:asciiTheme="majorBidi" w:hAnsiTheme="majorBidi" w:cstheme="majorBidi"/>
+          <w:sz w:val="28"/>
+          <w:szCs w:val="28"/>
+        </w:rPr>
+        <w:t xml:space="preserve"> When we launch instance, we will get one</w:t>
+      </w:r>
+      <w:r>
+        <w:rPr>
+          <w:rFonts w:asciiTheme="majorBidi" w:hAnsiTheme="majorBidi" w:cstheme="majorBidi"/>
+          <w:sz w:val="28"/>
+          <w:szCs w:val="28"/>
+        </w:rPr>
+        <w:t xml:space="preserve"> Public DNS associated for that instance.</w:t>
+      </w:r>
+    </w:p>
+    <w:p>
+      <w:pPr>
+        <w:pStyle w:val="ListParagraph"/>
+        <w:numPr>
+          <w:ilvl w:val="0"/>
+          <w:numId w:val="26"/>
+        </w:numPr>
+        <w:jc w:val="both"/>
+        <w:rPr>
+          <w:rFonts w:asciiTheme="majorBidi" w:hAnsiTheme="majorBidi" w:cstheme="majorBidi"/>
+          <w:sz w:val="28"/>
+          <w:szCs w:val="28"/>
+        </w:rPr>
+      </w:pPr>
+      <w:r>
+        <w:rPr>
+          <w:rFonts w:asciiTheme="majorBidi" w:hAnsiTheme="majorBidi" w:cstheme="majorBidi"/>
+          <w:sz w:val="28"/>
+          <w:szCs w:val="28"/>
+        </w:rPr>
+        <w:t>It will generate automatically. We can</w:t>
+      </w:r>
+      <w:r>
+        <w:rPr>
+          <w:rFonts w:asciiTheme="majorBidi" w:hAnsiTheme="majorBidi" w:cstheme="majorBidi"/>
+          <w:sz w:val="28"/>
+          <w:szCs w:val="28"/>
+        </w:rPr>
+        <w:t>’</w:t>
+      </w:r>
+      <w:r>
+        <w:rPr>
+          <w:rFonts w:asciiTheme="majorBidi" w:hAnsiTheme="majorBidi" w:cstheme="majorBidi"/>
+          <w:sz w:val="28"/>
+          <w:szCs w:val="28"/>
+        </w:rPr>
+        <w:t>t specify.</w:t>
+      </w:r>
+    </w:p>
+    <w:p>
+      <w:pPr>
+        <w:pStyle w:val="ListParagraph"/>
+        <w:numPr>
+          <w:ilvl w:val="0"/>
+          <w:numId w:val="26"/>
+        </w:numPr>
+        <w:jc w:val="both"/>
+        <w:rPr>
+          <w:rFonts w:asciiTheme="majorBidi" w:hAnsiTheme="majorBidi" w:cstheme="majorBidi"/>
+          <w:sz w:val="28"/>
+          <w:szCs w:val="28"/>
+        </w:rPr>
+      </w:pPr>
+      <w:r>
+        <w:rPr>
+          <w:rFonts w:asciiTheme="majorBidi" w:hAnsiTheme="majorBidi" w:cstheme="majorBidi"/>
+          <w:sz w:val="28"/>
+          <w:szCs w:val="28"/>
+        </w:rPr>
+        <w:t>We can find this information in Instance descriptions.</w:t>
+      </w:r>
+    </w:p>
+    <w:p>
+      <w:pPr>
+        <w:pStyle w:val="ListParagraph"/>
+        <w:numPr>
+          <w:ilvl w:val="0"/>
+          <w:numId w:val="26"/>
+        </w:numPr>
+        <w:jc w:val="both"/>
+        <w:rPr>
+          <w:rFonts w:asciiTheme="majorBidi" w:hAnsiTheme="majorBidi" w:cstheme="majorBidi"/>
+          <w:sz w:val="28"/>
+          <w:szCs w:val="28"/>
+        </w:rPr>
+      </w:pPr>
+      <w:r>
+        <w:rPr>
+          <w:rFonts w:asciiTheme="majorBidi" w:hAnsiTheme="majorBidi" w:cstheme="majorBidi"/>
+          <w:sz w:val="28"/>
+          <w:szCs w:val="28"/>
+        </w:rPr>
+        <w:t>We cannot</w:t>
+      </w:r>
+      <w:r>
+        <w:rPr>
+          <w:rFonts w:asciiTheme="majorBidi" w:hAnsiTheme="majorBidi" w:cstheme="majorBidi"/>
+          <w:sz w:val="28"/>
+          <w:szCs w:val="28"/>
+        </w:rPr>
+        <w:t xml:space="preserve"> transfer this Public DNS to another instance.</w:t>
+      </w:r>
+    </w:p>
+    <w:p>
+      <w:pPr>
+        <w:pStyle w:val="ListParagraph"/>
+        <w:numPr>
+          <w:ilvl w:val="0"/>
+          <w:numId w:val="26"/>
+        </w:numPr>
+        <w:jc w:val="both"/>
+        <w:rPr>
+          <w:rFonts w:asciiTheme="majorBidi" w:hAnsiTheme="majorBidi" w:cstheme="majorBidi"/>
+          <w:sz w:val="28"/>
+          <w:szCs w:val="28"/>
+        </w:rPr>
+      </w:pPr>
+      <w:r>
+        <w:rPr>
+          <w:rFonts w:asciiTheme="majorBidi" w:hAnsiTheme="majorBidi" w:cstheme="majorBidi"/>
+          <w:sz w:val="28"/>
+          <w:szCs w:val="28"/>
+        </w:rPr>
+        <w:t>We will get public DNS when the instance is in running state.</w:t>
+      </w:r>
+    </w:p>
+    <w:p>
+      <w:pPr>
+        <w:ind w:left="360"/>
+        <w:jc w:val="both"/>
+        <w:rPr>
+          <w:rFonts w:asciiTheme="majorBidi" w:hAnsiTheme="majorBidi" w:cstheme="majorBidi"/>
+          <w:b/>
+          <w:bCs/>
+          <w:sz w:val="28"/>
+          <w:szCs w:val="28"/>
+        </w:rPr>
+      </w:pPr>
+    </w:p>
+    <w:p>
+      <w:pPr>
+        <w:ind w:left="360"/>
+        <w:jc w:val="both"/>
+        <w:rPr>
+          <w:rFonts w:asciiTheme="majorBidi" w:hAnsiTheme="majorBidi" w:cstheme="majorBidi"/>
+          <w:b/>
+          <w:bCs/>
+          <w:sz w:val="28"/>
+          <w:szCs w:val="28"/>
+        </w:rPr>
+      </w:pPr>
+    </w:p>
+    <w:p>
+      <w:pPr>
+        <w:ind w:left="360"/>
+        <w:jc w:val="both"/>
+        <w:rPr>
+          <w:rFonts w:asciiTheme="majorBidi" w:hAnsiTheme="majorBidi" w:cstheme="majorBidi"/>
+          <w:b/>
+          <w:bCs/>
+          <w:sz w:val="28"/>
+          <w:szCs w:val="28"/>
+        </w:rPr>
+      </w:pPr>
+    </w:p>
+    <w:p>
+      <w:pPr>
+        <w:ind w:left="360"/>
+        <w:jc w:val="both"/>
+        <w:rPr>
+          <w:rFonts w:asciiTheme="majorBidi" w:hAnsiTheme="majorBidi" w:cstheme="majorBidi"/>
+          <w:b/>
+          <w:bCs/>
+          <w:sz w:val="28"/>
+          <w:szCs w:val="28"/>
+        </w:rPr>
+      </w:pPr>
+    </w:p>
+    <w:p>
+      <w:pPr>
+        <w:jc w:val="both"/>
+        <w:rPr>
+          <w:rFonts w:asciiTheme="majorBidi" w:hAnsiTheme="majorBidi" w:cstheme="majorBidi"/>
+          <w:b/>
+          <w:bCs/>
+          <w:sz w:val="28"/>
+          <w:szCs w:val="28"/>
+        </w:rPr>
+      </w:pPr>
+      <w:r>
+        <w:rPr>
+          <w:rFonts w:asciiTheme="majorBidi" w:hAnsiTheme="majorBidi" w:cstheme="majorBidi"/>
+          <w:b/>
+          <w:bCs/>
+          <w:sz w:val="28"/>
+          <w:szCs w:val="28"/>
+        </w:rPr>
+        <w:lastRenderedPageBreak/>
+        <w:t>Public IP</w:t>
+      </w:r>
+      <w:r>
+        <w:rPr>
+          <w:rFonts w:asciiTheme="majorBidi" w:hAnsiTheme="majorBidi" w:cstheme="majorBidi"/>
+          <w:b/>
+          <w:bCs/>
+          <w:sz w:val="28"/>
+          <w:szCs w:val="28"/>
+        </w:rPr>
+        <w:t>:</w:t>
+      </w:r>
+    </w:p>
+    <w:p>
+      <w:pPr>
+        <w:pStyle w:val="ListParagraph"/>
+        <w:numPr>
+          <w:ilvl w:val="0"/>
+          <w:numId w:val="27"/>
+        </w:numPr>
+        <w:jc w:val="both"/>
+        <w:rPr>
+          <w:rFonts w:asciiTheme="majorBidi" w:hAnsiTheme="majorBidi" w:cstheme="majorBidi"/>
+          <w:sz w:val="28"/>
+          <w:szCs w:val="28"/>
+        </w:rPr>
+      </w:pPr>
+      <w:r>
+        <w:rPr>
+          <w:rFonts w:asciiTheme="majorBidi" w:hAnsiTheme="majorBidi" w:cstheme="majorBidi"/>
+          <w:sz w:val="28"/>
+          <w:szCs w:val="28"/>
+        </w:rPr>
+        <w:t>When we launch instance, we will get one public IP address also.</w:t>
+      </w:r>
+    </w:p>
+    <w:p>
+      <w:pPr>
+        <w:pStyle w:val="ListParagraph"/>
+        <w:numPr>
+          <w:ilvl w:val="0"/>
+          <w:numId w:val="27"/>
+        </w:numPr>
+        <w:jc w:val="both"/>
+        <w:rPr>
+          <w:rFonts w:asciiTheme="majorBidi" w:hAnsiTheme="majorBidi" w:cstheme="majorBidi"/>
+          <w:sz w:val="28"/>
+          <w:szCs w:val="28"/>
+        </w:rPr>
+      </w:pPr>
+      <w:r>
+        <w:rPr>
+          <w:rFonts w:asciiTheme="majorBidi" w:hAnsiTheme="majorBidi" w:cstheme="majorBidi"/>
+          <w:sz w:val="28"/>
+          <w:szCs w:val="28"/>
+        </w:rPr>
+        <w:t>AWS will allocate this address, no option to select specific IP.</w:t>
+      </w:r>
+    </w:p>
+    <w:p>
+      <w:pPr>
+        <w:pStyle w:val="ListParagraph"/>
+        <w:numPr>
+          <w:ilvl w:val="0"/>
+          <w:numId w:val="27"/>
+        </w:numPr>
+        <w:jc w:val="both"/>
+        <w:rPr>
+          <w:rFonts w:asciiTheme="majorBidi" w:hAnsiTheme="majorBidi" w:cstheme="majorBidi"/>
+          <w:sz w:val="28"/>
+          <w:szCs w:val="28"/>
+        </w:rPr>
+      </w:pPr>
+      <w:r>
+        <w:rPr>
+          <w:rFonts w:asciiTheme="majorBidi" w:hAnsiTheme="majorBidi" w:cstheme="majorBidi"/>
+          <w:sz w:val="28"/>
+          <w:szCs w:val="28"/>
+        </w:rPr>
+        <w:t>This is unique on the internet.</w:t>
+      </w:r>
+    </w:p>
+    <w:p>
+      <w:pPr>
+        <w:jc w:val="both"/>
+        <w:rPr>
+          <w:rFonts w:asciiTheme="majorBidi" w:hAnsiTheme="majorBidi" w:cstheme="majorBidi"/>
+          <w:b/>
+          <w:bCs/>
+          <w:sz w:val="28"/>
+          <w:szCs w:val="28"/>
+        </w:rPr>
+      </w:pPr>
+      <w:r>
+        <w:rPr>
+          <w:rFonts w:asciiTheme="majorBidi" w:hAnsiTheme="majorBidi" w:cstheme="majorBidi"/>
+          <w:b/>
+          <w:bCs/>
+          <w:sz w:val="28"/>
+          <w:szCs w:val="28"/>
+        </w:rPr>
+        <w:t>Elastic IP</w:t>
+      </w:r>
+      <w:r>
+        <w:rPr>
+          <w:rFonts w:asciiTheme="majorBidi" w:hAnsiTheme="majorBidi" w:cstheme="majorBidi"/>
+          <w:b/>
+          <w:bCs/>
+          <w:sz w:val="28"/>
+          <w:szCs w:val="28"/>
+        </w:rPr>
+        <w:t>:</w:t>
+      </w:r>
+    </w:p>
+    <w:p>
+      <w:pPr>
+        <w:pStyle w:val="ListParagraph"/>
+        <w:numPr>
+          <w:ilvl w:val="0"/>
+          <w:numId w:val="28"/>
+        </w:numPr>
+        <w:ind w:left="360"/>
+        <w:jc w:val="both"/>
+        <w:rPr>
+          <w:rFonts w:asciiTheme="majorBidi" w:hAnsiTheme="majorBidi" w:cstheme="majorBidi"/>
+          <w:sz w:val="28"/>
+          <w:szCs w:val="28"/>
+        </w:rPr>
+      </w:pPr>
+      <w:r>
+        <w:rPr>
+          <w:rFonts w:asciiTheme="majorBidi" w:hAnsiTheme="majorBidi" w:cstheme="majorBidi"/>
+          <w:sz w:val="28"/>
+          <w:szCs w:val="28"/>
+        </w:rPr>
+        <w:t>An elastic IP address is a static IPV4 address designed for dynamic cloud computing.</w:t>
+      </w:r>
+    </w:p>
+    <w:p>
+      <w:pPr>
+        <w:pStyle w:val="ListParagraph"/>
+        <w:numPr>
+          <w:ilvl w:val="0"/>
+          <w:numId w:val="28"/>
+        </w:numPr>
+        <w:ind w:left="360"/>
+        <w:jc w:val="both"/>
+        <w:rPr>
+          <w:rFonts w:asciiTheme="majorBidi" w:hAnsiTheme="majorBidi" w:cstheme="majorBidi"/>
+          <w:sz w:val="28"/>
+          <w:szCs w:val="28"/>
+        </w:rPr>
+      </w:pPr>
+      <w:r>
+        <w:rPr>
+          <w:rFonts w:asciiTheme="majorBidi" w:hAnsiTheme="majorBidi" w:cstheme="majorBidi"/>
+          <w:sz w:val="28"/>
+          <w:szCs w:val="28"/>
+        </w:rPr>
+        <w:t>An Elastic IP address is associated with your AWS account.</w:t>
+      </w:r>
+    </w:p>
+    <w:p>
+      <w:pPr>
+        <w:pStyle w:val="ListParagraph"/>
+        <w:numPr>
+          <w:ilvl w:val="0"/>
+          <w:numId w:val="28"/>
+        </w:numPr>
+        <w:ind w:left="360"/>
+        <w:jc w:val="both"/>
+        <w:rPr>
+          <w:rFonts w:asciiTheme="majorBidi" w:hAnsiTheme="majorBidi" w:cstheme="majorBidi"/>
+          <w:sz w:val="28"/>
+          <w:szCs w:val="28"/>
+        </w:rPr>
+      </w:pPr>
+      <w:r>
+        <w:rPr>
+          <w:rFonts w:asciiTheme="majorBidi" w:hAnsiTheme="majorBidi" w:cstheme="majorBidi"/>
+          <w:sz w:val="28"/>
+          <w:szCs w:val="28"/>
+        </w:rPr>
+        <w:t xml:space="preserve">To use an EIP address, we </w:t>
+      </w:r>
+      <w:r>
+        <w:rPr>
+          <w:rFonts w:asciiTheme="majorBidi" w:hAnsiTheme="majorBidi" w:cstheme="majorBidi"/>
+          <w:sz w:val="28"/>
+          <w:szCs w:val="28"/>
+        </w:rPr>
+        <w:t>must</w:t>
+      </w:r>
+      <w:r>
+        <w:rPr>
+          <w:rFonts w:asciiTheme="majorBidi" w:hAnsiTheme="majorBidi" w:cstheme="majorBidi"/>
+          <w:sz w:val="28"/>
+          <w:szCs w:val="28"/>
+        </w:rPr>
+        <w:t xml:space="preserve"> generate one to our AWS account, and then associate it with</w:t>
+      </w:r>
+      <w:r>
+        <w:rPr>
+          <w:rFonts w:asciiTheme="majorBidi" w:hAnsiTheme="majorBidi" w:cstheme="majorBidi"/>
+          <w:sz w:val="28"/>
+          <w:szCs w:val="28"/>
+        </w:rPr>
+        <w:t xml:space="preserve"> your instance or a network interface.</w:t>
+      </w:r>
+    </w:p>
+    <w:p>
+      <w:pPr>
+        <w:pStyle w:val="ListParagraph"/>
+        <w:numPr>
+          <w:ilvl w:val="0"/>
+          <w:numId w:val="28"/>
+        </w:numPr>
+        <w:ind w:left="360"/>
+        <w:jc w:val="both"/>
+        <w:rPr>
+          <w:rFonts w:asciiTheme="majorBidi" w:hAnsiTheme="majorBidi" w:cstheme="majorBidi"/>
+          <w:sz w:val="28"/>
+          <w:szCs w:val="28"/>
+        </w:rPr>
+      </w:pPr>
+      <w:r>
+        <w:rPr>
+          <w:rFonts w:asciiTheme="majorBidi" w:hAnsiTheme="majorBidi" w:cstheme="majorBidi"/>
+          <w:sz w:val="28"/>
+          <w:szCs w:val="28"/>
+        </w:rPr>
+        <w:t xml:space="preserve">We can disassociate an EIP address from a </w:t>
+      </w:r>
+      <w:r>
+        <w:rPr>
+          <w:rFonts w:asciiTheme="majorBidi" w:hAnsiTheme="majorBidi" w:cstheme="majorBidi"/>
+          <w:sz w:val="28"/>
+          <w:szCs w:val="28"/>
+        </w:rPr>
+        <w:t>resource and</w:t>
+      </w:r>
+      <w:r>
+        <w:rPr>
+          <w:rFonts w:asciiTheme="majorBidi" w:hAnsiTheme="majorBidi" w:cstheme="majorBidi"/>
+          <w:sz w:val="28"/>
+          <w:szCs w:val="28"/>
+        </w:rPr>
+        <w:t xml:space="preserve"> reassociate it with a different resource.</w:t>
+      </w:r>
+    </w:p>
+    <w:p>
+      <w:pPr>
+        <w:pStyle w:val="ListParagraph"/>
+        <w:numPr>
+          <w:ilvl w:val="0"/>
+          <w:numId w:val="28"/>
+        </w:numPr>
+        <w:ind w:left="360"/>
+        <w:jc w:val="both"/>
+        <w:rPr>
+          <w:rFonts w:asciiTheme="majorBidi" w:hAnsiTheme="majorBidi" w:cstheme="majorBidi"/>
+          <w:sz w:val="32"/>
+          <w:szCs w:val="32"/>
+        </w:rPr>
+      </w:pPr>
+      <w:r>
+        <w:rPr>
+          <w:rFonts w:asciiTheme="majorBidi" w:hAnsiTheme="majorBidi" w:cstheme="majorBidi"/>
+          <w:sz w:val="28"/>
+          <w:szCs w:val="28"/>
+        </w:rPr>
+        <w:t>A disassociated EIP address remains allocated to your account until you manually release it.</w:t>
+      </w:r>
+    </w:p>
+    <w:p>
+      <w:pPr>
+        <w:ind w:left="360"/>
+        <w:jc w:val="center"/>
+        <w:rPr>
+          <w:rFonts w:asciiTheme="majorBidi" w:hAnsiTheme="majorBidi" w:cstheme="majorBidi"/>
+          <w:sz w:val="36"/>
+          <w:szCs w:val="36"/>
+        </w:rPr>
+      </w:pPr>
+    </w:p>
+    <w:p>
+      <w:pPr>
+        <w:ind w:left="360"/>
+        <w:jc w:val="center"/>
+        <w:rPr>
+          <w:rFonts w:asciiTheme="majorBidi" w:hAnsiTheme="majorBidi" w:cstheme="majorBidi"/>
+          <w:sz w:val="36"/>
+          <w:szCs w:val="36"/>
+        </w:rPr>
+      </w:pPr>
+    </w:p>
+    <w:p>
+      <w:pPr>
+        <w:ind w:left="360"/>
+        <w:jc w:val="center"/>
+        <w:rPr>
+          <w:rFonts w:asciiTheme="majorBidi" w:hAnsiTheme="majorBidi" w:cstheme="majorBidi"/>
+          <w:sz w:val="36"/>
+          <w:szCs w:val="36"/>
+        </w:rPr>
+      </w:pPr>
+    </w:p>
+    <w:p>
+      <w:pPr>
+        <w:ind w:left="360"/>
+        <w:jc w:val="center"/>
+        <w:rPr>
+          <w:rFonts w:asciiTheme="majorBidi" w:hAnsiTheme="majorBidi" w:cstheme="majorBidi"/>
+          <w:sz w:val="36"/>
+          <w:szCs w:val="36"/>
+        </w:rPr>
+      </w:pPr>
+    </w:p>
+    <w:p>
+      <w:pPr>
+        <w:ind w:left="360"/>
+        <w:jc w:val="center"/>
+        <w:rPr>
+          <w:rFonts w:asciiTheme="majorBidi" w:hAnsiTheme="majorBidi" w:cstheme="majorBidi"/>
+          <w:sz w:val="36"/>
+          <w:szCs w:val="36"/>
+        </w:rPr>
+      </w:pPr>
+    </w:p>
+    <w:p>
+      <w:pPr>
+        <w:ind w:left="360"/>
+        <w:jc w:val="center"/>
+        <w:rPr>
+          <w:rFonts w:asciiTheme="majorBidi" w:hAnsiTheme="majorBidi" w:cstheme="majorBidi"/>
+          <w:sz w:val="36"/>
+          <w:szCs w:val="36"/>
+        </w:rPr>
+      </w:pPr>
+    </w:p>
+    <w:p>
+      <w:pPr>
+        <w:ind w:left="360"/>
+        <w:jc w:val="center"/>
+        <w:rPr>
+          <w:rFonts w:asciiTheme="majorBidi" w:hAnsiTheme="majorBidi" w:cstheme="majorBidi"/>
+          <w:sz w:val="36"/>
+          <w:szCs w:val="36"/>
+        </w:rPr>
+      </w:pPr>
+      <w:r>
+        <w:rPr>
+          <w:rFonts w:asciiTheme="majorBidi" w:hAnsiTheme="majorBidi" w:cstheme="majorBidi"/>
+          <w:sz w:val="36"/>
+          <w:szCs w:val="36"/>
+        </w:rPr>
+        <w:lastRenderedPageBreak/>
+        <w:t>AutoScaling</w:t>
+      </w:r>
+    </w:p>
+    <w:p>
+      <w:pPr>
+        <w:ind w:left="360"/>
+        <w:jc w:val="both"/>
+        <w:rPr>
+          <w:rFonts w:asciiTheme="majorBidi" w:hAnsiTheme="majorBidi" w:cstheme="majorBidi"/>
+          <w:sz w:val="28"/>
+          <w:szCs w:val="28"/>
+        </w:rPr>
+      </w:pPr>
+      <w:r>
+        <w:rPr>
+          <w:rFonts w:asciiTheme="majorBidi" w:hAnsiTheme="majorBidi" w:cstheme="majorBidi"/>
+          <w:sz w:val="28"/>
+          <w:szCs w:val="28"/>
+        </w:rPr>
+        <w:t>When ever load increase on the server related with compute power</w:t>
+      </w:r>
+      <w:r>
+        <w:rPr>
+          <w:rFonts w:asciiTheme="majorBidi" w:hAnsiTheme="majorBidi" w:cstheme="majorBidi"/>
+          <w:sz w:val="28"/>
+          <w:szCs w:val="28"/>
+        </w:rPr>
+        <w:t xml:space="preserve">, network, or storage then to balance that load or distribute the load </w:t>
+      </w:r>
+      <w:r>
+        <w:rPr>
+          <w:rFonts w:asciiTheme="majorBidi" w:hAnsiTheme="majorBidi" w:cstheme="majorBidi"/>
+          <w:sz w:val="28"/>
+          <w:szCs w:val="28"/>
+        </w:rPr>
+        <w:t>technologies like clustering, load balancing, high availability are implemented.</w:t>
+      </w:r>
+    </w:p>
+    <w:p>
+      <w:pPr>
+        <w:ind w:left="360"/>
+        <w:jc w:val="both"/>
+        <w:rPr>
+          <w:rFonts w:asciiTheme="majorBidi" w:hAnsiTheme="majorBidi" w:cstheme="majorBidi"/>
+          <w:sz w:val="28"/>
+          <w:szCs w:val="28"/>
+        </w:rPr>
+      </w:pPr>
+      <w:r>
+        <w:rPr>
+          <w:rFonts w:asciiTheme="majorBidi" w:hAnsiTheme="majorBidi" w:cstheme="majorBidi"/>
+          <w:sz w:val="28"/>
+          <w:szCs w:val="28"/>
+        </w:rPr>
+        <w:t>These loads can be managed by using either vertical scaling or horizontal scaling</w:t>
+      </w:r>
+      <w:r>
+        <w:rPr>
+          <w:rFonts w:asciiTheme="majorBidi" w:hAnsiTheme="majorBidi" w:cstheme="majorBidi"/>
+          <w:sz w:val="28"/>
+          <w:szCs w:val="28"/>
+        </w:rPr>
+        <w:t xml:space="preserve">, both type of scaling have </w:t>
+      </w:r>
+      <w:r>
+        <w:rPr>
+          <w:rFonts w:asciiTheme="majorBidi" w:hAnsiTheme="majorBidi" w:cstheme="majorBidi"/>
+          <w:sz w:val="28"/>
+          <w:szCs w:val="28"/>
+        </w:rPr>
+        <w:t>their</w:t>
+      </w:r>
+      <w:r>
+        <w:rPr>
+          <w:rFonts w:asciiTheme="majorBidi" w:hAnsiTheme="majorBidi" w:cstheme="majorBidi"/>
+          <w:sz w:val="28"/>
+          <w:szCs w:val="28"/>
+        </w:rPr>
+        <w:t xml:space="preserve"> pros and cons.</w:t>
+      </w:r>
+    </w:p>
+    <w:p>
+      <w:pPr>
+        <w:ind w:left="360"/>
+        <w:jc w:val="both"/>
+        <w:rPr>
+          <w:rFonts w:asciiTheme="majorBidi" w:hAnsiTheme="majorBidi" w:cstheme="majorBidi"/>
+          <w:sz w:val="28"/>
+          <w:szCs w:val="28"/>
+        </w:rPr>
+      </w:pPr>
+      <w:r>
+        <w:rPr>
+          <w:rFonts w:asciiTheme="majorBidi" w:hAnsiTheme="majorBidi" w:cstheme="majorBidi"/>
+          <w:sz w:val="28"/>
+          <w:szCs w:val="28"/>
+        </w:rPr>
+        <w:t xml:space="preserve">Autoscaling is one of the </w:t>
+      </w:r>
+      <w:r>
+        <w:rPr>
+          <w:rFonts w:asciiTheme="majorBidi" w:hAnsiTheme="majorBidi" w:cstheme="majorBidi"/>
+          <w:sz w:val="28"/>
+          <w:szCs w:val="28"/>
+        </w:rPr>
+        <w:t>tools provided by Amazon which is broadly and widely used in cloud computing.</w:t>
+      </w:r>
+    </w:p>
+    <w:p>
+      <w:pPr>
+        <w:ind w:left="360"/>
+        <w:jc w:val="both"/>
+        <w:rPr>
+          <w:rFonts w:asciiTheme="majorBidi" w:hAnsiTheme="majorBidi" w:cstheme="majorBidi"/>
+          <w:sz w:val="28"/>
+          <w:szCs w:val="28"/>
+        </w:rPr>
+      </w:pPr>
+      <w:r>
+        <w:rPr>
+          <w:rFonts w:asciiTheme="majorBidi" w:hAnsiTheme="majorBidi" w:cstheme="majorBidi"/>
+          <w:sz w:val="28"/>
+          <w:szCs w:val="28"/>
+        </w:rPr>
+        <w:t>In Amazon cloud computing, it is one of the best tools to scale up or down the res</w:t>
+      </w:r>
+      <w:r>
+        <w:rPr>
+          <w:rFonts w:asciiTheme="majorBidi" w:hAnsiTheme="majorBidi" w:cstheme="majorBidi"/>
+          <w:sz w:val="28"/>
+          <w:szCs w:val="28"/>
+        </w:rPr>
+        <w:t>ources based on load patterns.</w:t>
+      </w:r>
+    </w:p>
+    <w:p>
+      <w:pPr>
+        <w:ind w:left="360"/>
+        <w:jc w:val="both"/>
+        <w:rPr>
+          <w:rFonts w:asciiTheme="majorBidi" w:hAnsiTheme="majorBidi" w:cstheme="majorBidi"/>
+          <w:sz w:val="28"/>
+          <w:szCs w:val="28"/>
+        </w:rPr>
+      </w:pPr>
+      <w:r>
+        <w:rPr>
+          <w:rFonts w:asciiTheme="majorBidi" w:hAnsiTheme="majorBidi" w:cstheme="majorBidi"/>
+          <w:sz w:val="28"/>
+          <w:szCs w:val="28"/>
+        </w:rPr>
+        <w:t xml:space="preserve">Amazon Autoscaling uses Horizontal </w:t>
+      </w:r>
+      <w:r>
+        <w:rPr>
+          <w:rFonts w:asciiTheme="majorBidi" w:hAnsiTheme="majorBidi" w:cstheme="majorBidi"/>
+          <w:sz w:val="28"/>
+          <w:szCs w:val="28"/>
+        </w:rPr>
+        <w:t>scaling to add number of EC2 instances dynamically whenever the load on your application</w:t>
+      </w:r>
+      <w:r>
+        <w:rPr>
+          <w:rFonts w:asciiTheme="majorBidi" w:hAnsiTheme="majorBidi" w:cstheme="majorBidi"/>
+          <w:sz w:val="28"/>
+          <w:szCs w:val="28"/>
+        </w:rPr>
+        <w:t xml:space="preserve"> increases.</w:t>
+      </w:r>
+    </w:p>
+    <w:p>
+      <w:pPr>
+        <w:ind w:left="360"/>
+        <w:jc w:val="both"/>
+        <w:rPr>
+          <w:rFonts w:asciiTheme="majorBidi" w:hAnsiTheme="majorBidi" w:cstheme="majorBidi"/>
+          <w:sz w:val="28"/>
+          <w:szCs w:val="28"/>
+        </w:rPr>
+      </w:pPr>
+      <w:r>
+        <w:rPr>
+          <w:rFonts w:asciiTheme="majorBidi" w:hAnsiTheme="majorBidi" w:cstheme="majorBidi"/>
+          <w:sz w:val="28"/>
+          <w:szCs w:val="28"/>
+        </w:rPr>
+        <w:t>It is fully designed to launch or terminate the correct number of EC2 instances to handle the load</w:t>
+      </w:r>
+      <w:r>
+        <w:rPr>
+          <w:rFonts w:asciiTheme="majorBidi" w:hAnsiTheme="majorBidi" w:cstheme="majorBidi"/>
+          <w:sz w:val="28"/>
+          <w:szCs w:val="28"/>
+        </w:rPr>
+        <w:t xml:space="preserve"> of your application.</w:t>
+      </w:r>
+    </w:p>
+    <w:p>
+      <w:pPr>
+        <w:ind w:left="360"/>
+        <w:jc w:val="both"/>
+        <w:rPr>
+          <w:rFonts w:asciiTheme="majorBidi" w:hAnsiTheme="majorBidi" w:cstheme="majorBidi"/>
+          <w:sz w:val="28"/>
+          <w:szCs w:val="28"/>
+        </w:rPr>
+      </w:pPr>
+      <w:r>
+        <w:rPr>
+          <w:rFonts w:asciiTheme="majorBidi" w:hAnsiTheme="majorBidi" w:cstheme="majorBidi"/>
+          <w:sz w:val="28"/>
+          <w:szCs w:val="28"/>
+        </w:rPr>
+        <w:t>It uses fleet management technique:</w:t>
+      </w:r>
+    </w:p>
+    <w:p>
+      <w:pPr>
+        <w:pStyle w:val="ListParagraph"/>
+        <w:numPr>
+          <w:ilvl w:val="0"/>
+          <w:numId w:val="28"/>
+        </w:numPr>
+        <w:jc w:val="both"/>
+        <w:rPr>
+          <w:rFonts w:asciiTheme="majorBidi" w:hAnsiTheme="majorBidi" w:cstheme="majorBidi"/>
+          <w:sz w:val="24"/>
+          <w:szCs w:val="24"/>
+        </w:rPr>
+      </w:pPr>
+      <w:r>
+        <w:rPr>
+          <w:rFonts w:asciiTheme="majorBidi" w:hAnsiTheme="majorBidi" w:cstheme="majorBidi"/>
+          <w:sz w:val="24"/>
+          <w:szCs w:val="24"/>
+        </w:rPr>
+        <w:t xml:space="preserve">Fleet management technique is a functionality </w:t>
+      </w:r>
+      <w:r>
+        <w:rPr>
+          <w:rFonts w:asciiTheme="majorBidi" w:hAnsiTheme="majorBidi" w:cstheme="majorBidi"/>
+          <w:sz w:val="24"/>
+          <w:szCs w:val="24"/>
+        </w:rPr>
+        <w:t>that check the health of EC2 instances and automatically replaces unhealthy instances with new instance.</w:t>
+      </w:r>
+    </w:p>
+    <w:p>
+      <w:pPr>
+        <w:pStyle w:val="ListParagraph"/>
+        <w:numPr>
+          <w:ilvl w:val="0"/>
+          <w:numId w:val="28"/>
+        </w:numPr>
+        <w:jc w:val="both"/>
+        <w:rPr>
+          <w:rFonts w:asciiTheme="majorBidi" w:hAnsiTheme="majorBidi" w:cstheme="majorBidi"/>
+          <w:sz w:val="28"/>
+          <w:szCs w:val="28"/>
+        </w:rPr>
+      </w:pPr>
+      <w:r>
+        <w:rPr>
+          <w:rFonts w:asciiTheme="majorBidi" w:hAnsiTheme="majorBidi" w:cstheme="majorBidi"/>
+          <w:sz w:val="24"/>
+          <w:szCs w:val="24"/>
+        </w:rPr>
+        <w:t>If any instance faces any problem, then instead of recovering or restoring that instance a new instance is launched.</w:t>
+      </w:r>
+    </w:p>
+    <w:p>
+      <w:pPr>
+        <w:ind w:left="360"/>
+        <w:rPr>
+          <w:rFonts w:asciiTheme="majorBidi" w:hAnsiTheme="majorBidi" w:cstheme="majorBidi"/>
+          <w:sz w:val="28"/>
+          <w:szCs w:val="28"/>
+        </w:rPr>
+      </w:pPr>
+      <w:r>
+        <w:rPr>
+          <w:rFonts w:asciiTheme="majorBidi" w:hAnsiTheme="majorBidi" w:cstheme="majorBidi"/>
+          <w:sz w:val="28"/>
+          <w:szCs w:val="28"/>
+        </w:rPr>
+        <w:t xml:space="preserve">It </w:t>
+      </w:r>
+      <w:r>
+        <w:rPr>
+          <w:rFonts w:asciiTheme="majorBidi" w:hAnsiTheme="majorBidi" w:cstheme="majorBidi"/>
+          <w:sz w:val="28"/>
+          <w:szCs w:val="28"/>
+        </w:rPr>
+        <w:t>takes the advantage of Amazon infrastructure where it can span EC2 instances across</w:t>
+      </w:r>
+      <w:r>
+        <w:rPr>
+          <w:rFonts w:asciiTheme="majorBidi" w:hAnsiTheme="majorBidi" w:cstheme="majorBidi"/>
+          <w:sz w:val="28"/>
+          <w:szCs w:val="28"/>
+        </w:rPr>
+        <w:t xml:space="preserve"> multiple AZs.</w:t>
+      </w:r>
+    </w:p>
+    <w:p>
+      <w:pPr>
+        <w:ind w:left="360"/>
+        <w:rPr>
+          <w:rFonts w:asciiTheme="majorBidi" w:hAnsiTheme="majorBidi" w:cstheme="majorBidi"/>
+          <w:sz w:val="28"/>
+          <w:szCs w:val="28"/>
+        </w:rPr>
+      </w:pPr>
+      <w:r>
+        <w:rPr>
+          <w:rFonts w:asciiTheme="majorBidi" w:hAnsiTheme="majorBidi" w:cstheme="majorBidi"/>
+          <w:sz w:val="28"/>
+          <w:szCs w:val="28"/>
+        </w:rPr>
+        <w:lastRenderedPageBreak/>
+        <w:t>It can add or ter</w:t>
+      </w:r>
+      <w:r>
+        <w:rPr>
+          <w:rFonts w:asciiTheme="majorBidi" w:hAnsiTheme="majorBidi" w:cstheme="majorBidi"/>
+          <w:sz w:val="28"/>
+          <w:szCs w:val="28"/>
+        </w:rPr>
+        <w:t>minate the EC2 instances in the period of 30 seconds to 180 seconds.</w:t>
+      </w:r>
+    </w:p>
+    <w:p>
+      <w:pPr>
+        <w:ind w:left="360"/>
+        <w:rPr>
+          <w:rFonts w:asciiTheme="majorBidi" w:hAnsiTheme="majorBidi" w:cstheme="majorBidi"/>
+          <w:sz w:val="28"/>
+          <w:szCs w:val="28"/>
+        </w:rPr>
+      </w:pPr>
+      <w:r>
+        <w:rPr>
+          <w:rFonts w:asciiTheme="majorBidi" w:hAnsiTheme="majorBidi" w:cstheme="majorBidi"/>
+          <w:sz w:val="28"/>
+          <w:szCs w:val="28"/>
+        </w:rPr>
+        <w:t xml:space="preserve">If the AZs are not available </w:t>
+      </w:r>
+      <w:r>
+        <w:rPr>
+          <w:rFonts w:asciiTheme="majorBidi" w:hAnsiTheme="majorBidi" w:cstheme="majorBidi"/>
+          <w:sz w:val="28"/>
+          <w:szCs w:val="28"/>
+        </w:rPr>
+        <w:t>or unhealthy then it redistributes the traffic across all the healthy AZs</w:t>
+      </w:r>
+    </w:p>
+    <w:p>
+      <w:pPr>
+        <w:ind w:left="360"/>
+        <w:rPr>
+          <w:rFonts w:asciiTheme="majorBidi" w:hAnsiTheme="majorBidi" w:cstheme="majorBidi"/>
+          <w:sz w:val="28"/>
+          <w:szCs w:val="28"/>
+        </w:rPr>
+      </w:pPr>
+      <w:r>
+        <w:rPr>
+          <w:rFonts w:asciiTheme="majorBidi" w:hAnsiTheme="majorBidi" w:cstheme="majorBidi"/>
+          <w:sz w:val="28"/>
+          <w:szCs w:val="28"/>
+        </w:rPr>
+        <w:t xml:space="preserve">It </w:t>
+      </w:r>
+      <w:r>
+        <w:rPr>
+          <w:rFonts w:asciiTheme="majorBidi" w:hAnsiTheme="majorBidi" w:cstheme="majorBidi"/>
+          <w:sz w:val="28"/>
+          <w:szCs w:val="28"/>
+        </w:rPr>
+        <w:t>is region specific means it can scale only within the regions.</w:t>
+      </w:r>
+    </w:p>
+    <w:p>
+      <w:pPr>
+        <w:ind w:left="360"/>
+        <w:rPr>
+          <w:rFonts w:asciiTheme="majorBidi" w:hAnsiTheme="majorBidi" w:cstheme="majorBidi"/>
+          <w:sz w:val="28"/>
+          <w:szCs w:val="28"/>
+        </w:rPr>
+      </w:pPr>
+      <w:r>
+        <w:rPr>
+          <w:rFonts w:asciiTheme="majorBidi" w:hAnsiTheme="majorBidi" w:cstheme="majorBidi"/>
+          <w:sz w:val="28"/>
+          <w:szCs w:val="28"/>
+        </w:rPr>
+        <w:t>Cross region scaling is not supported by Autoscaling.</w:t>
+      </w:r>
+    </w:p>
+    <w:p>
+      <w:pPr>
+        <w:ind w:left="360"/>
+        <w:rPr>
+          <w:rFonts w:asciiTheme="majorBidi" w:hAnsiTheme="majorBidi" w:cstheme="majorBidi"/>
+          <w:sz w:val="28"/>
+          <w:szCs w:val="28"/>
+        </w:rPr>
+      </w:pPr>
+      <w:r>
+        <w:rPr>
+          <w:rFonts w:asciiTheme="majorBidi" w:hAnsiTheme="majorBidi" w:cstheme="majorBidi"/>
+          <w:sz w:val="28"/>
+          <w:szCs w:val="28"/>
+        </w:rPr>
+        <w:t>Autoscaling Supports</w:t>
+      </w:r>
+    </w:p>
+    <w:p>
+      <w:pPr>
+        <w:ind w:left="360"/>
+        <w:rPr>
+          <w:rFonts w:asciiTheme="majorBidi" w:hAnsiTheme="majorBidi" w:cstheme="majorBidi"/>
+          <w:sz w:val="28"/>
+          <w:szCs w:val="28"/>
+        </w:rPr>
+      </w:pPr>
+      <w:r>
+        <w:rPr>
+          <w:rFonts w:asciiTheme="majorBidi" w:hAnsiTheme="majorBidi" w:cstheme="majorBidi"/>
+          <w:sz w:val="28"/>
+          <w:szCs w:val="28"/>
+        </w:rPr>
+        <w:t>It supports only front-end applications like</w:t>
+      </w:r>
+    </w:p>
+    <w:p>
+      <w:pPr>
+        <w:ind w:left="360"/>
+        <w:rPr>
+          <w:rFonts w:asciiTheme="majorBidi" w:hAnsiTheme="majorBidi" w:cstheme="majorBidi"/>
+          <w:sz w:val="28"/>
+          <w:szCs w:val="28"/>
+        </w:rPr>
+      </w:pPr>
+      <w:r>
+        <w:rPr>
+          <w:rFonts w:asciiTheme="majorBidi" w:hAnsiTheme="majorBidi" w:cstheme="majorBidi"/>
+          <w:sz w:val="28"/>
+          <w:szCs w:val="28"/>
+        </w:rPr>
+        <w:t>Apache</w:t>
+      </w:r>
+    </w:p>
+    <w:p>
+      <w:pPr>
+        <w:ind w:left="360"/>
+        <w:rPr>
+          <w:rFonts w:asciiTheme="majorBidi" w:hAnsiTheme="majorBidi" w:cstheme="majorBidi"/>
+          <w:sz w:val="28"/>
+          <w:szCs w:val="28"/>
+        </w:rPr>
+      </w:pPr>
+      <w:r>
+        <w:rPr>
+          <w:rFonts w:asciiTheme="majorBidi" w:hAnsiTheme="majorBidi" w:cstheme="majorBidi"/>
+          <w:sz w:val="28"/>
+          <w:szCs w:val="28"/>
+        </w:rPr>
+        <w:t>IIS</w:t>
+      </w:r>
+    </w:p>
+    <w:p>
+      <w:pPr>
+        <w:ind w:left="360"/>
+        <w:rPr>
+          <w:rFonts w:asciiTheme="majorBidi" w:hAnsiTheme="majorBidi" w:cstheme="majorBidi"/>
+          <w:sz w:val="28"/>
+          <w:szCs w:val="28"/>
+        </w:rPr>
+      </w:pPr>
+      <w:r>
+        <w:rPr>
+          <w:rFonts w:asciiTheme="majorBidi" w:hAnsiTheme="majorBidi" w:cstheme="majorBidi"/>
+          <w:sz w:val="28"/>
+          <w:szCs w:val="28"/>
+        </w:rPr>
+        <w:t>Ngnix</w:t>
+      </w:r>
+    </w:p>
+    <w:p>
+      <w:pPr>
+        <w:ind w:left="360"/>
+        <w:rPr>
+          <w:rFonts w:asciiTheme="majorBidi" w:hAnsiTheme="majorBidi" w:cstheme="majorBidi"/>
+          <w:sz w:val="28"/>
+          <w:szCs w:val="28"/>
+        </w:rPr>
+      </w:pPr>
+      <w:r>
+        <w:rPr>
+          <w:rFonts w:asciiTheme="majorBidi" w:hAnsiTheme="majorBidi" w:cstheme="majorBidi"/>
+          <w:sz w:val="28"/>
+          <w:szCs w:val="28"/>
+        </w:rPr>
+        <w:t>WordPress</w:t>
+      </w:r>
+    </w:p>
+    <w:p>
+      <w:pPr>
+        <w:ind w:left="360"/>
+        <w:rPr>
+          <w:rFonts w:asciiTheme="majorBidi" w:hAnsiTheme="majorBidi" w:cstheme="majorBidi"/>
+          <w:sz w:val="28"/>
+          <w:szCs w:val="28"/>
+        </w:rPr>
+      </w:pPr>
+      <w:r>
+        <w:rPr>
+          <w:rFonts w:asciiTheme="majorBidi" w:hAnsiTheme="majorBidi" w:cstheme="majorBidi"/>
+          <w:sz w:val="28"/>
+          <w:szCs w:val="28"/>
+        </w:rPr>
+        <w:t>Tomcat or middleware application (JBoss)</w:t>
+      </w:r>
+    </w:p>
+    <w:p>
+      <w:pPr>
+        <w:ind w:left="360"/>
+        <w:rPr>
+          <w:rFonts w:asciiTheme="majorBidi" w:hAnsiTheme="majorBidi" w:cstheme="majorBidi"/>
+          <w:sz w:val="28"/>
+          <w:szCs w:val="28"/>
+        </w:rPr>
+      </w:pPr>
+      <w:r>
+        <w:rPr>
+          <w:rFonts w:asciiTheme="majorBidi" w:hAnsiTheme="majorBidi" w:cstheme="majorBidi"/>
+          <w:sz w:val="28"/>
+          <w:szCs w:val="28"/>
+        </w:rPr>
+        <w:t xml:space="preserve">Autoscaling does not </w:t>
+      </w:r>
+      <w:r>
+        <w:rPr>
+          <w:rFonts w:asciiTheme="majorBidi" w:hAnsiTheme="majorBidi" w:cstheme="majorBidi"/>
+          <w:sz w:val="28"/>
+          <w:szCs w:val="28"/>
+        </w:rPr>
+        <w:t>s</w:t>
+      </w:r>
+      <w:r>
+        <w:rPr>
+          <w:rFonts w:asciiTheme="majorBidi" w:hAnsiTheme="majorBidi" w:cstheme="majorBidi"/>
+          <w:sz w:val="28"/>
+          <w:szCs w:val="28"/>
+        </w:rPr>
+        <w:t>upports</w:t>
+      </w:r>
+      <w:r>
+        <w:rPr>
+          <w:rFonts w:asciiTheme="majorBidi" w:hAnsiTheme="majorBidi" w:cstheme="majorBidi"/>
+          <w:sz w:val="28"/>
+          <w:szCs w:val="28"/>
+        </w:rPr>
+        <w:t>:</w:t>
+      </w:r>
+    </w:p>
+    <w:p>
+      <w:pPr>
+        <w:ind w:left="360"/>
+        <w:rPr>
+          <w:rFonts w:asciiTheme="majorBidi" w:hAnsiTheme="majorBidi" w:cstheme="majorBidi"/>
+          <w:sz w:val="28"/>
+          <w:szCs w:val="28"/>
+        </w:rPr>
+      </w:pPr>
+      <w:r>
+        <w:rPr>
+          <w:rFonts w:asciiTheme="majorBidi" w:hAnsiTheme="majorBidi" w:cstheme="majorBidi"/>
+          <w:sz w:val="28"/>
+          <w:szCs w:val="28"/>
+        </w:rPr>
+        <w:t xml:space="preserve">It does not </w:t>
+      </w:r>
+      <w:r>
+        <w:rPr>
+          <w:rFonts w:asciiTheme="majorBidi" w:hAnsiTheme="majorBidi" w:cstheme="majorBidi"/>
+          <w:sz w:val="28"/>
+          <w:szCs w:val="28"/>
+        </w:rPr>
+        <w:t>support</w:t>
+      </w:r>
+      <w:r>
+        <w:rPr>
+          <w:rFonts w:asciiTheme="majorBidi" w:hAnsiTheme="majorBidi" w:cstheme="majorBidi"/>
+          <w:sz w:val="28"/>
+          <w:szCs w:val="28"/>
+        </w:rPr>
+        <w:t xml:space="preserve"> backend applications, </w:t>
+      </w:r>
+      <w:r>
+        <w:rPr>
+          <w:rFonts w:asciiTheme="majorBidi" w:hAnsiTheme="majorBidi" w:cstheme="majorBidi"/>
+          <w:sz w:val="28"/>
+          <w:szCs w:val="28"/>
+        </w:rPr>
+        <w:t>i.e.,</w:t>
+      </w:r>
+      <w:r>
+        <w:rPr>
+          <w:rFonts w:asciiTheme="majorBidi" w:hAnsiTheme="majorBidi" w:cstheme="majorBidi"/>
+          <w:sz w:val="28"/>
+          <w:szCs w:val="28"/>
+        </w:rPr>
+        <w:t xml:space="preserve"> cannot used with database application.</w:t>
+      </w:r>
+    </w:p>
+    <w:p>
+      <w:pPr>
+        <w:ind w:left="360"/>
+        <w:rPr>
+          <w:rFonts w:asciiTheme="majorBidi" w:hAnsiTheme="majorBidi" w:cstheme="majorBidi"/>
+          <w:sz w:val="28"/>
+          <w:szCs w:val="28"/>
+        </w:rPr>
+      </w:pPr>
+      <w:r>
+        <w:rPr>
+          <w:rFonts w:asciiTheme="majorBidi" w:hAnsiTheme="majorBidi" w:cstheme="majorBidi"/>
+          <w:sz w:val="28"/>
+          <w:szCs w:val="28"/>
+        </w:rPr>
+        <w:t>Oracle</w:t>
+      </w:r>
+    </w:p>
+    <w:p>
+      <w:pPr>
+        <w:ind w:left="360"/>
+        <w:rPr>
+          <w:rFonts w:asciiTheme="majorBidi" w:hAnsiTheme="majorBidi" w:cstheme="majorBidi"/>
+          <w:sz w:val="28"/>
+          <w:szCs w:val="28"/>
+        </w:rPr>
+      </w:pPr>
+      <w:r>
+        <w:rPr>
+          <w:rFonts w:asciiTheme="majorBidi" w:hAnsiTheme="majorBidi" w:cstheme="majorBidi"/>
+          <w:sz w:val="28"/>
+          <w:szCs w:val="28"/>
+        </w:rPr>
+        <w:t>Mysql</w:t>
+      </w:r>
+    </w:p>
+    <w:p>
+      <w:pPr>
+        <w:ind w:left="360"/>
+        <w:rPr>
+          <w:rFonts w:asciiTheme="majorBidi" w:hAnsiTheme="majorBidi" w:cstheme="majorBidi"/>
+          <w:sz w:val="28"/>
+          <w:szCs w:val="28"/>
+        </w:rPr>
+      </w:pPr>
+      <w:r>
+        <w:rPr>
+          <w:rFonts w:asciiTheme="majorBidi" w:hAnsiTheme="majorBidi" w:cstheme="majorBidi"/>
+          <w:sz w:val="28"/>
+          <w:szCs w:val="28"/>
+        </w:rPr>
+        <w:t>MariaDB</w:t>
+      </w:r>
+    </w:p>
+    <w:p>
+      <w:pPr>
+        <w:ind w:left="360"/>
+        <w:rPr>
+          <w:rFonts w:asciiTheme="majorBidi" w:hAnsiTheme="majorBidi" w:cstheme="majorBidi"/>
+          <w:sz w:val="28"/>
+          <w:szCs w:val="28"/>
+        </w:rPr>
+      </w:pPr>
+      <w:r>
+        <w:rPr>
+          <w:rFonts w:asciiTheme="majorBidi" w:hAnsiTheme="majorBidi" w:cstheme="majorBidi"/>
+          <w:sz w:val="28"/>
+          <w:szCs w:val="28"/>
+        </w:rPr>
+        <w:t>MS-SQL</w:t>
+      </w:r>
+    </w:p>
+    <w:p>
+      <w:pPr>
+        <w:ind w:left="360"/>
+        <w:rPr>
+          <w:rFonts w:asciiTheme="majorBidi" w:hAnsiTheme="majorBidi" w:cstheme="majorBidi"/>
+          <w:sz w:val="28"/>
+          <w:szCs w:val="28"/>
+        </w:rPr>
+      </w:pPr>
+      <w:r>
+        <w:rPr>
+          <w:rFonts w:asciiTheme="majorBidi" w:hAnsiTheme="majorBidi" w:cstheme="majorBidi"/>
+          <w:sz w:val="28"/>
+          <w:szCs w:val="28"/>
+        </w:rPr>
+        <w:t>NoSQL (mongodb, rediss)</w:t>
+      </w:r>
+    </w:p>
+    <w:p>
+      <w:pPr>
+        <w:ind w:left="360"/>
+        <w:jc w:val="center"/>
+        <w:rPr>
+          <w:rFonts w:asciiTheme="majorBidi" w:hAnsiTheme="majorBidi" w:cstheme="majorBidi"/>
+          <w:sz w:val="36"/>
+          <w:szCs w:val="36"/>
+        </w:rPr>
+      </w:pPr>
+      <w:r>
+        <w:rPr>
+          <w:rFonts w:asciiTheme="majorBidi" w:hAnsiTheme="majorBidi" w:cstheme="majorBidi"/>
+          <w:sz w:val="36"/>
+          <w:szCs w:val="36"/>
+        </w:rPr>
+        <w:lastRenderedPageBreak/>
+        <w:t>IAM</w:t>
+      </w:r>
+    </w:p>
+    <w:p>
+      <w:pPr>
+        <w:ind w:left="360"/>
+        <w:jc w:val="center"/>
+        <w:rPr>
+          <w:rFonts w:asciiTheme="majorBidi" w:hAnsiTheme="majorBidi" w:cstheme="majorBidi"/>
+          <w:sz w:val="36"/>
+          <w:szCs w:val="36"/>
+        </w:rPr>
+      </w:pPr>
+      <w:r>
+        <w:rPr>
+          <w:rFonts w:asciiTheme="majorBidi" w:hAnsiTheme="majorBidi" w:cstheme="majorBidi"/>
+          <w:sz w:val="36"/>
+          <w:szCs w:val="36"/>
+        </w:rPr>
+        <w:t>Load Balancing</w:t>
+      </w:r>
+    </w:p>
+    <w:p>
+      <w:pPr>
+        <w:ind w:left="360"/>
+        <w:jc w:val="center"/>
+        <w:rPr>
+          <w:rFonts w:asciiTheme="majorBidi" w:hAnsiTheme="majorBidi" w:cstheme="majorBidi"/>
+          <w:sz w:val="36"/>
+          <w:szCs w:val="36"/>
+        </w:rPr>
+      </w:pPr>
+      <w:r>
+        <w:rPr>
+          <w:rFonts w:asciiTheme="majorBidi" w:hAnsiTheme="majorBidi" w:cstheme="majorBidi"/>
+          <w:sz w:val="36"/>
+          <w:szCs w:val="36"/>
+        </w:rPr>
+        <w:t>Route 53</w:t>
+      </w:r>
+    </w:p>
+    <w:p>
+      <w:pPr>
+        <w:ind w:left="360"/>
+        <w:jc w:val="center"/>
+        <w:rPr>
+          <w:rFonts w:asciiTheme="majorBidi" w:hAnsiTheme="majorBidi" w:cstheme="majorBidi"/>
+          <w:sz w:val="36"/>
+          <w:szCs w:val="36"/>
+        </w:rPr>
+      </w:pPr>
+      <w:r>
+        <w:rPr>
+          <w:rFonts w:asciiTheme="majorBidi" w:hAnsiTheme="majorBidi" w:cstheme="majorBidi"/>
+          <w:sz w:val="36"/>
+          <w:szCs w:val="36"/>
+        </w:rPr>
+        <w:t>Relational Database Service (</w:t>
+      </w:r>
+      <w:r>
+        <w:rPr>
+          <w:rFonts w:asciiTheme="majorBidi" w:hAnsiTheme="majorBidi" w:cstheme="majorBidi"/>
+          <w:sz w:val="36"/>
+          <w:szCs w:val="36"/>
+        </w:rPr>
+        <w:t>RDS</w:t>
+      </w:r>
+      <w:r>
+        <w:rPr>
+          <w:rFonts w:asciiTheme="majorBidi" w:hAnsiTheme="majorBidi" w:cstheme="majorBidi"/>
+          <w:sz w:val="36"/>
+          <w:szCs w:val="36"/>
+        </w:rPr>
+        <w:t>)</w:t>
+      </w:r>
+    </w:p>
+    <w:p>
+      <w:pPr>
         <w:pStyle w:val="NormalWeb"/>
         <w:shd w:val="clear" w:color="auto" w:fill="FFFFFF"/>
         <w:ind w:left="360"/>
-        <w:jc w:val="both"/>
-        <w:rPr>
-          <w:rFonts w:asciiTheme="majorBidi" w:hAnsiTheme="majorBidi" w:cstheme="majorBidi"/>
-          <w:spacing w:val="4"/>
-          <w:sz w:val="28"/>
-          <w:szCs w:val="28"/>
-        </w:rPr>
-      </w:pPr>
+        <w:jc w:val="center"/>
+        <w:rPr>
+          <w:rFonts w:asciiTheme="majorBidi" w:hAnsiTheme="majorBidi" w:cstheme="majorBidi"/>
+          <w:spacing w:val="4"/>
+          <w:sz w:val="36"/>
+          <w:szCs w:val="36"/>
+        </w:rPr>
+      </w:pPr>
+      <w:r>
+        <w:rPr>
+          <w:rFonts w:asciiTheme="majorBidi" w:hAnsiTheme="majorBidi" w:cstheme="majorBidi"/>
+          <w:sz w:val="36"/>
+          <w:szCs w:val="36"/>
+        </w:rPr>
+        <w:t>Virtual Private Cloud (</w:t>
+      </w:r>
+      <w:r>
+        <w:rPr>
+          <w:rFonts w:asciiTheme="majorBidi" w:hAnsiTheme="majorBidi" w:cstheme="majorBidi"/>
+          <w:sz w:val="36"/>
+          <w:szCs w:val="36"/>
+        </w:rPr>
+        <w:t>VPC</w:t>
+      </w:r>
+      <w:r>
+        <w:rPr>
+          <w:rFonts w:asciiTheme="majorBidi" w:hAnsiTheme="majorBidi" w:cstheme="majorBidi"/>
+          <w:sz w:val="36"/>
+          <w:szCs w:val="36"/>
+        </w:rPr>
+        <w:t>)</w:t>
+      </w:r>
     </w:p>
     <w:p>
       <w:pPr>
@@ -6174,6 +7913,90 @@
           <w:spacing w:val="4"/>
           <w:sz w:val="28"/>
           <w:szCs w:val="28"/>
+        </w:rPr>
+      </w:pPr>
+    </w:p>
+    <w:p>
+      <w:pPr>
+        <w:pStyle w:val="NormalWeb"/>
+        <w:shd w:val="clear" w:color="auto" w:fill="FFFFFF"/>
+        <w:ind w:left="360"/>
+        <w:jc w:val="center"/>
+        <w:rPr>
+          <w:rFonts w:asciiTheme="majorBidi" w:hAnsiTheme="majorBidi" w:cstheme="majorBidi"/>
+          <w:spacing w:val="4"/>
+          <w:sz w:val="40"/>
+          <w:szCs w:val="40"/>
+        </w:rPr>
+      </w:pPr>
+    </w:p>
+    <w:p>
+      <w:pPr>
+        <w:pStyle w:val="NormalWeb"/>
+        <w:shd w:val="clear" w:color="auto" w:fill="FFFFFF"/>
+        <w:ind w:left="360"/>
+        <w:jc w:val="center"/>
+        <w:rPr>
+          <w:rFonts w:asciiTheme="majorBidi" w:hAnsiTheme="majorBidi" w:cstheme="majorBidi"/>
+          <w:spacing w:val="4"/>
+          <w:sz w:val="40"/>
+          <w:szCs w:val="40"/>
+        </w:rPr>
+      </w:pPr>
+    </w:p>
+    <w:p>
+      <w:pPr>
+        <w:pStyle w:val="NormalWeb"/>
+        <w:shd w:val="clear" w:color="auto" w:fill="FFFFFF"/>
+        <w:ind w:left="360"/>
+        <w:jc w:val="center"/>
+        <w:rPr>
+          <w:rFonts w:asciiTheme="majorBidi" w:hAnsiTheme="majorBidi" w:cstheme="majorBidi"/>
+          <w:spacing w:val="4"/>
+          <w:sz w:val="40"/>
+          <w:szCs w:val="40"/>
+        </w:rPr>
+      </w:pPr>
+    </w:p>
+    <w:p>
+      <w:pPr>
+        <w:pStyle w:val="NormalWeb"/>
+        <w:shd w:val="clear" w:color="auto" w:fill="FFFFFF"/>
+        <w:ind w:left="360"/>
+        <w:jc w:val="center"/>
+        <w:rPr>
+          <w:rFonts w:asciiTheme="majorBidi" w:hAnsiTheme="majorBidi" w:cstheme="majorBidi"/>
+          <w:spacing w:val="4"/>
+          <w:sz w:val="40"/>
+          <w:szCs w:val="40"/>
+        </w:rPr>
+      </w:pPr>
+    </w:p>
+    <w:p>
+      <w:pPr>
+        <w:pStyle w:val="NormalWeb"/>
+        <w:shd w:val="clear" w:color="auto" w:fill="FFFFFF"/>
+        <w:ind w:left="360"/>
+        <w:jc w:val="center"/>
+        <w:rPr>
+          <w:rFonts w:asciiTheme="majorBidi" w:hAnsiTheme="majorBidi" w:cstheme="majorBidi"/>
+          <w:spacing w:val="4"/>
+          <w:sz w:val="40"/>
+          <w:szCs w:val="40"/>
+        </w:rPr>
+      </w:pPr>
+    </w:p>
+    <w:p>
+      <w:pPr>
+        <w:pStyle w:val="NormalWeb"/>
+        <w:shd w:val="clear" w:color="auto" w:fill="FFFFFF"/>
+        <w:ind w:left="360"/>
+        <w:jc w:val="center"/>
+        <w:rPr>
+          <w:rFonts w:asciiTheme="majorBidi" w:hAnsiTheme="majorBidi" w:cstheme="majorBidi"/>
+          <w:spacing w:val="4"/>
+          <w:sz w:val="40"/>
+          <w:szCs w:val="40"/>
         </w:rPr>
       </w:pPr>
     </w:p>
@@ -6728,8 +8551,19 @@
           <w:sz w:val="36"/>
           <w:szCs w:val="36"/>
         </w:rPr>
-        <w:t>What is LINUX</w:t>
-      </w:r>
+        <w:t xml:space="preserve">What is </w:t>
+      </w:r>
+      <w:proofErr w:type="gramStart"/>
+      <w:r>
+        <w:rPr>
+          <w:rFonts w:asciiTheme="majorBidi" w:hAnsiTheme="majorBidi" w:cstheme="majorBidi"/>
+          <w:spacing w:val="4"/>
+          <w:sz w:val="36"/>
+          <w:szCs w:val="36"/>
+        </w:rPr>
+        <w:t>LINUX</w:t>
+      </w:r>
+      <w:proofErr w:type="gramEnd"/>
     </w:p>
     <w:p>
       <w:pPr>
@@ -7962,6 +9796,7 @@
         <w:lastRenderedPageBreak/>
         <w:t xml:space="preserve">Linux uses single rooted, inverted tree like file system </w:t>
       </w:r>
+      <w:proofErr w:type="gramStart"/>
       <w:r>
         <w:rPr>
           <w:rFonts w:asciiTheme="majorBidi" w:hAnsiTheme="majorBidi" w:cstheme="majorBidi"/>
@@ -7971,6 +9806,7 @@
         </w:rPr>
         <w:t>hierarchy</w:t>
       </w:r>
+      <w:proofErr w:type="gramEnd"/>
     </w:p>
     <w:tbl>
       <w:tblPr>
@@ -9817,8 +11653,17 @@
           <w:rFonts w:asciiTheme="majorBidi" w:hAnsiTheme="majorBidi" w:cstheme="majorBidi"/>
           <w:spacing w:val="4"/>
         </w:rPr>
-        <w:t>Hello world</w:t>
-      </w:r>
+        <w:t xml:space="preserve">Hello </w:t>
+      </w:r>
+      <w:proofErr w:type="gramStart"/>
+      <w:r>
+        <w:rPr>
+          <w:rFonts w:asciiTheme="majorBidi" w:hAnsiTheme="majorBidi" w:cstheme="majorBidi"/>
+          <w:spacing w:val="4"/>
+        </w:rPr>
+        <w:t>world</w:t>
+      </w:r>
+      <w:proofErr w:type="gramEnd"/>
     </w:p>
     <w:p>
       <w:pPr>
@@ -9969,8 +11814,19 @@
           <w:sz w:val="28"/>
           <w:szCs w:val="28"/>
         </w:rPr>
-        <w:t>Welcome back to Linux</w:t>
-      </w:r>
+        <w:t xml:space="preserve">Welcome back to </w:t>
+      </w:r>
+      <w:proofErr w:type="gramStart"/>
+      <w:r>
+        <w:rPr>
+          <w:rFonts w:asciiTheme="majorBidi" w:hAnsiTheme="majorBidi" w:cstheme="majorBidi"/>
+          <w:spacing w:val="4"/>
+          <w:sz w:val="28"/>
+          <w:szCs w:val="28"/>
+        </w:rPr>
+        <w:t>Linux</w:t>
+      </w:r>
+      <w:proofErr w:type="gramEnd"/>
     </w:p>
     <w:p>
       <w:pPr>
@@ -11495,7 +13351,16 @@
           <w:w w:val="96"/>
           <w:fitText w:val="7344" w:id="-1394327552"/>
         </w:rPr>
-        <w:t xml:space="preserve"> with files/directories</w:t>
+        <w:t xml:space="preserve"> with files/directorie</w:t>
+      </w:r>
+      <w:r>
+        <w:rPr>
+          <w:rFonts w:asciiTheme="majorBidi" w:hAnsiTheme="majorBidi" w:cstheme="majorBidi"/>
+          <w:spacing w:val="9"/>
+          <w:w w:val="96"/>
+          <w:fitText w:val="7344" w:id="-1394327552"/>
+        </w:rPr>
+        <w:t>s</w:t>
       </w:r>
     </w:p>
     <w:p>
@@ -12861,8 +14726,18 @@
           <w:szCs w:val="36"/>
         </w:rPr>
         <w:lastRenderedPageBreak/>
-        <w:t>What is Git</w:t>
-      </w:r>
+        <w:t xml:space="preserve">What is </w:t>
+      </w:r>
+      <w:proofErr w:type="gramStart"/>
+      <w:r>
+        <w:rPr>
+          <w:rFonts w:asciiTheme="majorBidi" w:hAnsiTheme="majorBidi" w:cstheme="majorBidi"/>
+          <w:sz w:val="36"/>
+          <w:szCs w:val="36"/>
+        </w:rPr>
+        <w:t>Git</w:t>
+      </w:r>
+      <w:proofErr w:type="gramEnd"/>
     </w:p>
     <w:p>
       <w:pPr>
@@ -12903,8 +14778,18 @@
           <w:sz w:val="28"/>
           <w:szCs w:val="28"/>
         </w:rPr>
-        <w:t>Git is used to track changes in source codes</w:t>
-      </w:r>
+        <w:t xml:space="preserve">Git is used to track changes in source </w:t>
+      </w:r>
+      <w:proofErr w:type="gramStart"/>
+      <w:r>
+        <w:rPr>
+          <w:rFonts w:asciiTheme="majorBidi" w:hAnsiTheme="majorBidi" w:cstheme="majorBidi"/>
+          <w:sz w:val="28"/>
+          <w:szCs w:val="28"/>
+        </w:rPr>
+        <w:t>codes</w:t>
+      </w:r>
+      <w:proofErr w:type="gramEnd"/>
     </w:p>
     <w:p>
       <w:pPr>
@@ -12934,8 +14819,18 @@
           <w:sz w:val="28"/>
           <w:szCs w:val="28"/>
         </w:rPr>
-        <w:t xml:space="preserve"> is used for source code management</w:t>
-      </w:r>
+        <w:t xml:space="preserve"> is used for source code </w:t>
+      </w:r>
+      <w:proofErr w:type="gramStart"/>
+      <w:r>
+        <w:rPr>
+          <w:rFonts w:asciiTheme="majorBidi" w:hAnsiTheme="majorBidi" w:cstheme="majorBidi"/>
+          <w:sz w:val="28"/>
+          <w:szCs w:val="28"/>
+        </w:rPr>
+        <w:t>management</w:t>
+      </w:r>
+      <w:proofErr w:type="gramEnd"/>
     </w:p>
     <w:p>
       <w:pPr>
@@ -12957,8 +14852,18 @@
           <w:sz w:val="28"/>
           <w:szCs w:val="28"/>
         </w:rPr>
-        <w:t>It allows multiple developers to work together</w:t>
-      </w:r>
+        <w:t xml:space="preserve">It allows multiple developers to work </w:t>
+      </w:r>
+      <w:proofErr w:type="gramStart"/>
+      <w:r>
+        <w:rPr>
+          <w:rFonts w:asciiTheme="majorBidi" w:hAnsiTheme="majorBidi" w:cstheme="majorBidi"/>
+          <w:sz w:val="28"/>
+          <w:szCs w:val="28"/>
+        </w:rPr>
+        <w:t>together</w:t>
+      </w:r>
+      <w:proofErr w:type="gramEnd"/>
     </w:p>
     <w:p>
       <w:pPr>
@@ -13102,8 +15007,18 @@
           <w:sz w:val="28"/>
           <w:szCs w:val="28"/>
         </w:rPr>
-        <w:t>Supports non-linear development</w:t>
-      </w:r>
+        <w:t xml:space="preserve">Supports non-linear </w:t>
+      </w:r>
+      <w:proofErr w:type="gramStart"/>
+      <w:r>
+        <w:rPr>
+          <w:rFonts w:asciiTheme="majorBidi" w:hAnsiTheme="majorBidi" w:cstheme="majorBidi"/>
+          <w:sz w:val="28"/>
+          <w:szCs w:val="28"/>
+        </w:rPr>
+        <w:t>development</w:t>
+      </w:r>
+      <w:proofErr w:type="gramEnd"/>
     </w:p>
     <w:p>
       <w:pPr>
@@ -13171,8 +15086,18 @@
           <w:sz w:val="28"/>
           <w:szCs w:val="28"/>
         </w:rPr>
-        <w:t>Supports collaboration</w:t>
-      </w:r>
+        <w:t xml:space="preserve">Supports </w:t>
+      </w:r>
+      <w:proofErr w:type="gramStart"/>
+      <w:r>
+        <w:rPr>
+          <w:rFonts w:asciiTheme="majorBidi" w:hAnsiTheme="majorBidi" w:cstheme="majorBidi"/>
+          <w:sz w:val="28"/>
+          <w:szCs w:val="28"/>
+        </w:rPr>
+        <w:t>collaboration</w:t>
+      </w:r>
+      <w:proofErr w:type="gramEnd"/>
     </w:p>
     <w:p>
       <w:pPr>
@@ -13194,8 +15119,18 @@
           <w:sz w:val="28"/>
           <w:szCs w:val="28"/>
         </w:rPr>
-        <w:t>Branching is easier</w:t>
-      </w:r>
+        <w:t xml:space="preserve">Branching is </w:t>
+      </w:r>
+      <w:proofErr w:type="gramStart"/>
+      <w:r>
+        <w:rPr>
+          <w:rFonts w:asciiTheme="majorBidi" w:hAnsiTheme="majorBidi" w:cstheme="majorBidi"/>
+          <w:sz w:val="28"/>
+          <w:szCs w:val="28"/>
+        </w:rPr>
+        <w:t>easier</w:t>
+      </w:r>
+      <w:proofErr w:type="gramEnd"/>
     </w:p>
     <w:p>
       <w:pPr>
@@ -13347,8 +15282,18 @@
           <w:sz w:val="28"/>
           <w:szCs w:val="28"/>
         </w:rPr>
-        <w:t xml:space="preserve"> Modify files in working directory</w:t>
-      </w:r>
+        <w:t xml:space="preserve"> Modify files in working </w:t>
+      </w:r>
+      <w:proofErr w:type="gramStart"/>
+      <w:r>
+        <w:rPr>
+          <w:rFonts w:asciiTheme="majorBidi" w:hAnsiTheme="majorBidi" w:cstheme="majorBidi"/>
+          <w:sz w:val="28"/>
+          <w:szCs w:val="28"/>
+        </w:rPr>
+        <w:t>directory</w:t>
+      </w:r>
+      <w:proofErr w:type="gramEnd"/>
     </w:p>
     <w:p>
       <w:pPr>
@@ -13386,8 +15331,18 @@
           <w:sz w:val="28"/>
           <w:szCs w:val="28"/>
         </w:rPr>
-        <w:t xml:space="preserve"> Stage the files and add snapshots of them to your staging area</w:t>
-      </w:r>
+        <w:t xml:space="preserve"> Stage the files and add snapshots of them to your staging </w:t>
+      </w:r>
+      <w:proofErr w:type="gramStart"/>
+      <w:r>
+        <w:rPr>
+          <w:rFonts w:asciiTheme="majorBidi" w:hAnsiTheme="majorBidi" w:cstheme="majorBidi"/>
+          <w:sz w:val="28"/>
+          <w:szCs w:val="28"/>
+        </w:rPr>
+        <w:t>area</w:t>
+      </w:r>
+      <w:proofErr w:type="gramEnd"/>
     </w:p>
     <w:p>
       <w:pPr>
@@ -13522,33 +15477,6 @@
           <w:szCs w:val="36"/>
         </w:rPr>
       </w:pPr>
-      <w:r>
-        <w:rPr>
-          <w:rFonts w:asciiTheme="majorBidi" w:hAnsiTheme="majorBidi" w:cstheme="majorBidi"/>
-          <w:sz w:val="36"/>
-          <w:szCs w:val="36"/>
-        </w:rPr>
-        <w:t>Amazon Machine Image (AMI)</w:t>
-      </w:r>
-    </w:p>
-    <w:p>
-      <w:pPr>
-        <w:ind w:left="360"/>
-        <w:jc w:val="both"/>
-        <w:rPr>
-          <w:rFonts w:asciiTheme="majorBidi" w:hAnsiTheme="majorBidi" w:cstheme="majorBidi"/>
-          <w:sz w:val="36"/>
-          <w:szCs w:val="36"/>
-        </w:rPr>
-      </w:pPr>
-      <w:r>
-        <w:rPr>
-          <w:rFonts w:asciiTheme="majorBidi" w:hAnsiTheme="majorBidi" w:cstheme="majorBidi"/>
-          <w:sz w:val="36"/>
-          <w:szCs w:val="36"/>
-        </w:rPr>
-        <w:t>AutoScaling</w:t>
-      </w:r>
     </w:p>
     <w:sectPr>
       <w:pgSz w:w="11906" w:h="16838"/>
@@ -13726,6 +15654,119 @@
     </w:lvl>
   </w:abstractNum>
   <w:abstractNum w:abstractNumId="1" w15:restartNumberingAfterBreak="0">
+    <w:nsid w:val="031D13CB"/>
+    <w:multiLevelType w:val="hybridMultilevel"/>
+    <w:tmpl w:val="2544E40A"/>
+    <w:lvl w:ilvl="0" w:tplc="4009000B">
+      <w:start w:val="1"/>
+      <w:numFmt w:val="bullet"/>
+      <w:lvlText w:val=""/>
+      <w:lvlJc w:val="left"/>
+      <w:pPr>
+        <w:ind w:left="360" w:hanging="360"/>
+      </w:pPr>
+      <w:rPr>
+        <w:rFonts w:ascii="Wingdings" w:hAnsi="Wingdings" w:hint="default"/>
+      </w:rPr>
+    </w:lvl>
+    <w:lvl w:ilvl="1" w:tplc="40090003" w:tentative="1">
+      <w:start w:val="1"/>
+      <w:numFmt w:val="bullet"/>
+      <w:lvlText w:val="o"/>
+      <w:lvlJc w:val="left"/>
+      <w:pPr>
+        <w:ind w:left="1080" w:hanging="360"/>
+      </w:pPr>
+      <w:rPr>
+        <w:rFonts w:ascii="Courier New" w:hAnsi="Courier New" w:cs="Courier New" w:hint="default"/>
+      </w:rPr>
+    </w:lvl>
+    <w:lvl w:ilvl="2" w:tplc="40090005" w:tentative="1">
+      <w:start w:val="1"/>
+      <w:numFmt w:val="bullet"/>
+      <w:lvlText w:val=""/>
+      <w:lvlJc w:val="left"/>
+      <w:pPr>
+        <w:ind w:left="1800" w:hanging="360"/>
+      </w:pPr>
+      <w:rPr>
+        <w:rFonts w:ascii="Wingdings" w:hAnsi="Wingdings" w:hint="default"/>
+      </w:rPr>
+    </w:lvl>
+    <w:lvl w:ilvl="3" w:tplc="40090001" w:tentative="1">
+      <w:start w:val="1"/>
+      <w:numFmt w:val="bullet"/>
+      <w:lvlText w:val=""/>
+      <w:lvlJc w:val="left"/>
+      <w:pPr>
+        <w:ind w:left="2520" w:hanging="360"/>
+      </w:pPr>
+      <w:rPr>
+        <w:rFonts w:ascii="Symbol" w:hAnsi="Symbol" w:hint="default"/>
+      </w:rPr>
+    </w:lvl>
+    <w:lvl w:ilvl="4" w:tplc="40090003" w:tentative="1">
+      <w:start w:val="1"/>
+      <w:numFmt w:val="bullet"/>
+      <w:lvlText w:val="o"/>
+      <w:lvlJc w:val="left"/>
+      <w:pPr>
+        <w:ind w:left="3240" w:hanging="360"/>
+      </w:pPr>
+      <w:rPr>
+        <w:rFonts w:ascii="Courier New" w:hAnsi="Courier New" w:cs="Courier New" w:hint="default"/>
+      </w:rPr>
+    </w:lvl>
+    <w:lvl w:ilvl="5" w:tplc="40090005" w:tentative="1">
+      <w:start w:val="1"/>
+      <w:numFmt w:val="bullet"/>
+      <w:lvlText w:val=""/>
+      <w:lvlJc w:val="left"/>
+      <w:pPr>
+        <w:ind w:left="3960" w:hanging="360"/>
+      </w:pPr>
+      <w:rPr>
+        <w:rFonts w:ascii="Wingdings" w:hAnsi="Wingdings" w:hint="default"/>
+      </w:rPr>
+    </w:lvl>
+    <w:lvl w:ilvl="6" w:tplc="40090001" w:tentative="1">
+      <w:start w:val="1"/>
+      <w:numFmt w:val="bullet"/>
+      <w:lvlText w:val=""/>
+      <w:lvlJc w:val="left"/>
+      <w:pPr>
+        <w:ind w:left="4680" w:hanging="360"/>
+      </w:pPr>
+      <w:rPr>
+        <w:rFonts w:ascii="Symbol" w:hAnsi="Symbol" w:hint="default"/>
+      </w:rPr>
+    </w:lvl>
+    <w:lvl w:ilvl="7" w:tplc="40090003" w:tentative="1">
+      <w:start w:val="1"/>
+      <w:numFmt w:val="bullet"/>
+      <w:lvlText w:val="o"/>
+      <w:lvlJc w:val="left"/>
+      <w:pPr>
+        <w:ind w:left="5400" w:hanging="360"/>
+      </w:pPr>
+      <w:rPr>
+        <w:rFonts w:ascii="Courier New" w:hAnsi="Courier New" w:cs="Courier New" w:hint="default"/>
+      </w:rPr>
+    </w:lvl>
+    <w:lvl w:ilvl="8" w:tplc="40090005" w:tentative="1">
+      <w:start w:val="1"/>
+      <w:numFmt w:val="bullet"/>
+      <w:lvlText w:val=""/>
+      <w:lvlJc w:val="left"/>
+      <w:pPr>
+        <w:ind w:left="6120" w:hanging="360"/>
+      </w:pPr>
+      <w:rPr>
+        <w:rFonts w:ascii="Wingdings" w:hAnsi="Wingdings" w:hint="default"/>
+      </w:rPr>
+    </w:lvl>
+  </w:abstractNum>
+  <w:abstractNum w:abstractNumId="2" w15:restartNumberingAfterBreak="0">
     <w:nsid w:val="04101283"/>
     <w:multiLevelType w:val="hybridMultilevel"/>
     <w:tmpl w:val="9A4033B2"/>
@@ -13838,7 +15879,7 @@
       </w:rPr>
     </w:lvl>
   </w:abstractNum>
-  <w:abstractNum w:abstractNumId="2" w15:restartNumberingAfterBreak="0">
+  <w:abstractNum w:abstractNumId="3" w15:restartNumberingAfterBreak="0">
     <w:nsid w:val="138F1805"/>
     <w:multiLevelType w:val="hybridMultilevel"/>
     <w:tmpl w:val="6DD6441A"/>
@@ -13951,7 +15992,7 @@
       </w:rPr>
     </w:lvl>
   </w:abstractNum>
-  <w:abstractNum w:abstractNumId="3" w15:restartNumberingAfterBreak="0">
+  <w:abstractNum w:abstractNumId="4" w15:restartNumberingAfterBreak="0">
     <w:nsid w:val="14AF3828"/>
     <w:multiLevelType w:val="hybridMultilevel"/>
     <w:tmpl w:val="1B40C216"/>
@@ -14064,7 +16105,7 @@
       </w:rPr>
     </w:lvl>
   </w:abstractNum>
-  <w:abstractNum w:abstractNumId="4" w15:restartNumberingAfterBreak="0">
+  <w:abstractNum w:abstractNumId="5" w15:restartNumberingAfterBreak="0">
     <w:nsid w:val="172E03F9"/>
     <w:multiLevelType w:val="hybridMultilevel"/>
     <w:tmpl w:val="3DBCD524"/>
@@ -14177,7 +16218,120 @@
       </w:rPr>
     </w:lvl>
   </w:abstractNum>
-  <w:abstractNum w:abstractNumId="5" w15:restartNumberingAfterBreak="0">
+  <w:abstractNum w:abstractNumId="6" w15:restartNumberingAfterBreak="0">
+    <w:nsid w:val="19BA3777"/>
+    <w:multiLevelType w:val="hybridMultilevel"/>
+    <w:tmpl w:val="90FC760A"/>
+    <w:lvl w:ilvl="0" w:tplc="4009000B">
+      <w:start w:val="1"/>
+      <w:numFmt w:val="bullet"/>
+      <w:lvlText w:val=""/>
+      <w:lvlJc w:val="left"/>
+      <w:pPr>
+        <w:ind w:left="720" w:hanging="360"/>
+      </w:pPr>
+      <w:rPr>
+        <w:rFonts w:ascii="Wingdings" w:hAnsi="Wingdings" w:hint="default"/>
+      </w:rPr>
+    </w:lvl>
+    <w:lvl w:ilvl="1" w:tplc="40090003" w:tentative="1">
+      <w:start w:val="1"/>
+      <w:numFmt w:val="bullet"/>
+      <w:lvlText w:val="o"/>
+      <w:lvlJc w:val="left"/>
+      <w:pPr>
+        <w:ind w:left="1440" w:hanging="360"/>
+      </w:pPr>
+      <w:rPr>
+        <w:rFonts w:ascii="Courier New" w:hAnsi="Courier New" w:cs="Courier New" w:hint="default"/>
+      </w:rPr>
+    </w:lvl>
+    <w:lvl w:ilvl="2" w:tplc="40090005" w:tentative="1">
+      <w:start w:val="1"/>
+      <w:numFmt w:val="bullet"/>
+      <w:lvlText w:val=""/>
+      <w:lvlJc w:val="left"/>
+      <w:pPr>
+        <w:ind w:left="2160" w:hanging="360"/>
+      </w:pPr>
+      <w:rPr>
+        <w:rFonts w:ascii="Wingdings" w:hAnsi="Wingdings" w:hint="default"/>
+      </w:rPr>
+    </w:lvl>
+    <w:lvl w:ilvl="3" w:tplc="40090001" w:tentative="1">
+      <w:start w:val="1"/>
+      <w:numFmt w:val="bullet"/>
+      <w:lvlText w:val=""/>
+      <w:lvlJc w:val="left"/>
+      <w:pPr>
+        <w:ind w:left="2880" w:hanging="360"/>
+      </w:pPr>
+      <w:rPr>
+        <w:rFonts w:ascii="Symbol" w:hAnsi="Symbol" w:hint="default"/>
+      </w:rPr>
+    </w:lvl>
+    <w:lvl w:ilvl="4" w:tplc="40090003" w:tentative="1">
+      <w:start w:val="1"/>
+      <w:numFmt w:val="bullet"/>
+      <w:lvlText w:val="o"/>
+      <w:lvlJc w:val="left"/>
+      <w:pPr>
+        <w:ind w:left="3600" w:hanging="360"/>
+      </w:pPr>
+      <w:rPr>
+        <w:rFonts w:ascii="Courier New" w:hAnsi="Courier New" w:cs="Courier New" w:hint="default"/>
+      </w:rPr>
+    </w:lvl>
+    <w:lvl w:ilvl="5" w:tplc="40090005" w:tentative="1">
+      <w:start w:val="1"/>
+      <w:numFmt w:val="bullet"/>
+      <w:lvlText w:val=""/>
+      <w:lvlJc w:val="left"/>
+      <w:pPr>
+        <w:ind w:left="4320" w:hanging="360"/>
+      </w:pPr>
+      <w:rPr>
+        <w:rFonts w:ascii="Wingdings" w:hAnsi="Wingdings" w:hint="default"/>
+      </w:rPr>
+    </w:lvl>
+    <w:lvl w:ilvl="6" w:tplc="40090001" w:tentative="1">
+      <w:start w:val="1"/>
+      <w:numFmt w:val="bullet"/>
+      <w:lvlText w:val=""/>
+      <w:lvlJc w:val="left"/>
+      <w:pPr>
+        <w:ind w:left="5040" w:hanging="360"/>
+      </w:pPr>
+      <w:rPr>
+        <w:rFonts w:ascii="Symbol" w:hAnsi="Symbol" w:hint="default"/>
+      </w:rPr>
+    </w:lvl>
+    <w:lvl w:ilvl="7" w:tplc="40090003" w:tentative="1">
+      <w:start w:val="1"/>
+      <w:numFmt w:val="bullet"/>
+      <w:lvlText w:val="o"/>
+      <w:lvlJc w:val="left"/>
+      <w:pPr>
+        <w:ind w:left="5760" w:hanging="360"/>
+      </w:pPr>
+      <w:rPr>
+        <w:rFonts w:ascii="Courier New" w:hAnsi="Courier New" w:cs="Courier New" w:hint="default"/>
+      </w:rPr>
+    </w:lvl>
+    <w:lvl w:ilvl="8" w:tplc="40090005" w:tentative="1">
+      <w:start w:val="1"/>
+      <w:numFmt w:val="bullet"/>
+      <w:lvlText w:val=""/>
+      <w:lvlJc w:val="left"/>
+      <w:pPr>
+        <w:ind w:left="6480" w:hanging="360"/>
+      </w:pPr>
+      <w:rPr>
+        <w:rFonts w:ascii="Wingdings" w:hAnsi="Wingdings" w:hint="default"/>
+      </w:rPr>
+    </w:lvl>
+  </w:abstractNum>
+  <w:abstractNum w:abstractNumId="7" w15:restartNumberingAfterBreak="0">
     <w:nsid w:val="1FD2709B"/>
     <w:multiLevelType w:val="hybridMultilevel"/>
     <w:tmpl w:val="7C683E84"/>
@@ -14290,7 +16444,7 @@
       </w:rPr>
     </w:lvl>
   </w:abstractNum>
-  <w:abstractNum w:abstractNumId="6" w15:restartNumberingAfterBreak="0">
+  <w:abstractNum w:abstractNumId="8" w15:restartNumberingAfterBreak="0">
     <w:nsid w:val="252377DF"/>
     <w:multiLevelType w:val="hybridMultilevel"/>
     <w:tmpl w:val="FFE227A8"/>
@@ -14403,7 +16557,7 @@
       </w:rPr>
     </w:lvl>
   </w:abstractNum>
-  <w:abstractNum w:abstractNumId="7" w15:restartNumberingAfterBreak="0">
+  <w:abstractNum w:abstractNumId="9" w15:restartNumberingAfterBreak="0">
     <w:nsid w:val="257A7E32"/>
     <w:multiLevelType w:val="hybridMultilevel"/>
     <w:tmpl w:val="1B8C3C48"/>
@@ -14516,7 +16670,120 @@
       </w:rPr>
     </w:lvl>
   </w:abstractNum>
-  <w:abstractNum w:abstractNumId="8" w15:restartNumberingAfterBreak="0">
+  <w:abstractNum w:abstractNumId="10" w15:restartNumberingAfterBreak="0">
+    <w:nsid w:val="25B12C1D"/>
+    <w:multiLevelType w:val="hybridMultilevel"/>
+    <w:tmpl w:val="084C94C8"/>
+    <w:lvl w:ilvl="0" w:tplc="4009000B">
+      <w:start w:val="1"/>
+      <w:numFmt w:val="bullet"/>
+      <w:lvlText w:val=""/>
+      <w:lvlJc w:val="left"/>
+      <w:pPr>
+        <w:ind w:left="720" w:hanging="360"/>
+      </w:pPr>
+      <w:rPr>
+        <w:rFonts w:ascii="Wingdings" w:hAnsi="Wingdings" w:hint="default"/>
+      </w:rPr>
+    </w:lvl>
+    <w:lvl w:ilvl="1" w:tplc="40090003" w:tentative="1">
+      <w:start w:val="1"/>
+      <w:numFmt w:val="bullet"/>
+      <w:lvlText w:val="o"/>
+      <w:lvlJc w:val="left"/>
+      <w:pPr>
+        <w:ind w:left="1440" w:hanging="360"/>
+      </w:pPr>
+      <w:rPr>
+        <w:rFonts w:ascii="Courier New" w:hAnsi="Courier New" w:cs="Courier New" w:hint="default"/>
+      </w:rPr>
+    </w:lvl>
+    <w:lvl w:ilvl="2" w:tplc="40090005" w:tentative="1">
+      <w:start w:val="1"/>
+      <w:numFmt w:val="bullet"/>
+      <w:lvlText w:val=""/>
+      <w:lvlJc w:val="left"/>
+      <w:pPr>
+        <w:ind w:left="2160" w:hanging="360"/>
+      </w:pPr>
+      <w:rPr>
+        <w:rFonts w:ascii="Wingdings" w:hAnsi="Wingdings" w:hint="default"/>
+      </w:rPr>
+    </w:lvl>
+    <w:lvl w:ilvl="3" w:tplc="40090001" w:tentative="1">
+      <w:start w:val="1"/>
+      <w:numFmt w:val="bullet"/>
+      <w:lvlText w:val=""/>
+      <w:lvlJc w:val="left"/>
+      <w:pPr>
+        <w:ind w:left="2880" w:hanging="360"/>
+      </w:pPr>
+      <w:rPr>
+        <w:rFonts w:ascii="Symbol" w:hAnsi="Symbol" w:hint="default"/>
+      </w:rPr>
+    </w:lvl>
+    <w:lvl w:ilvl="4" w:tplc="40090003" w:tentative="1">
+      <w:start w:val="1"/>
+      <w:numFmt w:val="bullet"/>
+      <w:lvlText w:val="o"/>
+      <w:lvlJc w:val="left"/>
+      <w:pPr>
+        <w:ind w:left="3600" w:hanging="360"/>
+      </w:pPr>
+      <w:rPr>
+        <w:rFonts w:ascii="Courier New" w:hAnsi="Courier New" w:cs="Courier New" w:hint="default"/>
+      </w:rPr>
+    </w:lvl>
+    <w:lvl w:ilvl="5" w:tplc="40090005" w:tentative="1">
+      <w:start w:val="1"/>
+      <w:numFmt w:val="bullet"/>
+      <w:lvlText w:val=""/>
+      <w:lvlJc w:val="left"/>
+      <w:pPr>
+        <w:ind w:left="4320" w:hanging="360"/>
+      </w:pPr>
+      <w:rPr>
+        <w:rFonts w:ascii="Wingdings" w:hAnsi="Wingdings" w:hint="default"/>
+      </w:rPr>
+    </w:lvl>
+    <w:lvl w:ilvl="6" w:tplc="40090001" w:tentative="1">
+      <w:start w:val="1"/>
+      <w:numFmt w:val="bullet"/>
+      <w:lvlText w:val=""/>
+      <w:lvlJc w:val="left"/>
+      <w:pPr>
+        <w:ind w:left="5040" w:hanging="360"/>
+      </w:pPr>
+      <w:rPr>
+        <w:rFonts w:ascii="Symbol" w:hAnsi="Symbol" w:hint="default"/>
+      </w:rPr>
+    </w:lvl>
+    <w:lvl w:ilvl="7" w:tplc="40090003" w:tentative="1">
+      <w:start w:val="1"/>
+      <w:numFmt w:val="bullet"/>
+      <w:lvlText w:val="o"/>
+      <w:lvlJc w:val="left"/>
+      <w:pPr>
+        <w:ind w:left="5760" w:hanging="360"/>
+      </w:pPr>
+      <w:rPr>
+        <w:rFonts w:ascii="Courier New" w:hAnsi="Courier New" w:cs="Courier New" w:hint="default"/>
+      </w:rPr>
+    </w:lvl>
+    <w:lvl w:ilvl="8" w:tplc="40090005" w:tentative="1">
+      <w:start w:val="1"/>
+      <w:numFmt w:val="bullet"/>
+      <w:lvlText w:val=""/>
+      <w:lvlJc w:val="left"/>
+      <w:pPr>
+        <w:ind w:left="6480" w:hanging="360"/>
+      </w:pPr>
+      <w:rPr>
+        <w:rFonts w:ascii="Wingdings" w:hAnsi="Wingdings" w:hint="default"/>
+      </w:rPr>
+    </w:lvl>
+  </w:abstractNum>
+  <w:abstractNum w:abstractNumId="11" w15:restartNumberingAfterBreak="0">
     <w:nsid w:val="269B4193"/>
     <w:multiLevelType w:val="hybridMultilevel"/>
     <w:tmpl w:val="CB0C2734"/>
@@ -14629,7 +16896,7 @@
       </w:rPr>
     </w:lvl>
   </w:abstractNum>
-  <w:abstractNum w:abstractNumId="9" w15:restartNumberingAfterBreak="0">
+  <w:abstractNum w:abstractNumId="12" w15:restartNumberingAfterBreak="0">
     <w:nsid w:val="27BE5680"/>
     <w:multiLevelType w:val="hybridMultilevel"/>
     <w:tmpl w:val="43FEC40A"/>
@@ -14742,7 +17009,7 @@
       </w:rPr>
     </w:lvl>
   </w:abstractNum>
-  <w:abstractNum w:abstractNumId="10" w15:restartNumberingAfterBreak="0">
+  <w:abstractNum w:abstractNumId="13" w15:restartNumberingAfterBreak="0">
     <w:nsid w:val="302E08D7"/>
     <w:multiLevelType w:val="hybridMultilevel"/>
     <w:tmpl w:val="C3B81B32"/>
@@ -14855,7 +17122,7 @@
       </w:rPr>
     </w:lvl>
   </w:abstractNum>
-  <w:abstractNum w:abstractNumId="11" w15:restartNumberingAfterBreak="0">
+  <w:abstractNum w:abstractNumId="14" w15:restartNumberingAfterBreak="0">
     <w:nsid w:val="36286DBC"/>
     <w:multiLevelType w:val="hybridMultilevel"/>
     <w:tmpl w:val="4BBE3BBE"/>
@@ -14968,7 +17235,7 @@
       </w:rPr>
     </w:lvl>
   </w:abstractNum>
-  <w:abstractNum w:abstractNumId="12" w15:restartNumberingAfterBreak="0">
+  <w:abstractNum w:abstractNumId="15" w15:restartNumberingAfterBreak="0">
     <w:nsid w:val="38055387"/>
     <w:multiLevelType w:val="hybridMultilevel"/>
     <w:tmpl w:val="7802799C"/>
@@ -15081,7 +17348,7 @@
       </w:rPr>
     </w:lvl>
   </w:abstractNum>
-  <w:abstractNum w:abstractNumId="13" w15:restartNumberingAfterBreak="0">
+  <w:abstractNum w:abstractNumId="16" w15:restartNumberingAfterBreak="0">
     <w:nsid w:val="48F074DF"/>
     <w:multiLevelType w:val="hybridMultilevel"/>
     <w:tmpl w:val="B838B922"/>
@@ -15194,7 +17461,7 @@
       </w:rPr>
     </w:lvl>
   </w:abstractNum>
-  <w:abstractNum w:abstractNumId="14" w15:restartNumberingAfterBreak="0">
+  <w:abstractNum w:abstractNumId="17" w15:restartNumberingAfterBreak="0">
     <w:nsid w:val="490450B8"/>
     <w:multiLevelType w:val="hybridMultilevel"/>
     <w:tmpl w:val="E98C1D32"/>
@@ -15307,7 +17574,7 @@
       </w:rPr>
     </w:lvl>
   </w:abstractNum>
-  <w:abstractNum w:abstractNumId="15" w15:restartNumberingAfterBreak="0">
+  <w:abstractNum w:abstractNumId="18" w15:restartNumberingAfterBreak="0">
     <w:nsid w:val="4D1A2086"/>
     <w:multiLevelType w:val="hybridMultilevel"/>
     <w:tmpl w:val="ED427B76"/>
@@ -15420,7 +17687,7 @@
       </w:rPr>
     </w:lvl>
   </w:abstractNum>
-  <w:abstractNum w:abstractNumId="16" w15:restartNumberingAfterBreak="0">
+  <w:abstractNum w:abstractNumId="19" w15:restartNumberingAfterBreak="0">
     <w:nsid w:val="4E224652"/>
     <w:multiLevelType w:val="hybridMultilevel"/>
     <w:tmpl w:val="D23AB4A2"/>
@@ -15533,7 +17800,7 @@
       </w:rPr>
     </w:lvl>
   </w:abstractNum>
-  <w:abstractNum w:abstractNumId="17" w15:restartNumberingAfterBreak="0">
+  <w:abstractNum w:abstractNumId="20" w15:restartNumberingAfterBreak="0">
     <w:nsid w:val="50384661"/>
     <w:multiLevelType w:val="hybridMultilevel"/>
     <w:tmpl w:val="7E5044A8"/>
@@ -15646,7 +17913,7 @@
       </w:rPr>
     </w:lvl>
   </w:abstractNum>
-  <w:abstractNum w:abstractNumId="18" w15:restartNumberingAfterBreak="0">
+  <w:abstractNum w:abstractNumId="21" w15:restartNumberingAfterBreak="0">
     <w:nsid w:val="60FE4E88"/>
     <w:multiLevelType w:val="hybridMultilevel"/>
     <w:tmpl w:val="009E0DBC"/>
@@ -15759,7 +18026,7 @@
       </w:rPr>
     </w:lvl>
   </w:abstractNum>
-  <w:abstractNum w:abstractNumId="19" w15:restartNumberingAfterBreak="0">
+  <w:abstractNum w:abstractNumId="22" w15:restartNumberingAfterBreak="0">
     <w:nsid w:val="64C811D9"/>
     <w:multiLevelType w:val="hybridMultilevel"/>
     <w:tmpl w:val="B9A0C3DC"/>
@@ -15872,7 +18139,7 @@
       </w:rPr>
     </w:lvl>
   </w:abstractNum>
-  <w:abstractNum w:abstractNumId="20" w15:restartNumberingAfterBreak="0">
+  <w:abstractNum w:abstractNumId="23" w15:restartNumberingAfterBreak="0">
     <w:nsid w:val="675B590A"/>
     <w:multiLevelType w:val="hybridMultilevel"/>
     <w:tmpl w:val="244AABC4"/>
@@ -15985,7 +18252,7 @@
       </w:rPr>
     </w:lvl>
   </w:abstractNum>
-  <w:abstractNum w:abstractNumId="21" w15:restartNumberingAfterBreak="0">
+  <w:abstractNum w:abstractNumId="24" w15:restartNumberingAfterBreak="0">
     <w:nsid w:val="67AD2069"/>
     <w:multiLevelType w:val="hybridMultilevel"/>
     <w:tmpl w:val="420AD8C0"/>
@@ -16098,7 +18365,7 @@
       </w:rPr>
     </w:lvl>
   </w:abstractNum>
-  <w:abstractNum w:abstractNumId="22" w15:restartNumberingAfterBreak="0">
+  <w:abstractNum w:abstractNumId="25" w15:restartNumberingAfterBreak="0">
     <w:nsid w:val="732E062E"/>
     <w:multiLevelType w:val="hybridMultilevel"/>
     <w:tmpl w:val="603C4B60"/>
@@ -16211,7 +18478,7 @@
       </w:rPr>
     </w:lvl>
   </w:abstractNum>
-  <w:abstractNum w:abstractNumId="23" w15:restartNumberingAfterBreak="0">
+  <w:abstractNum w:abstractNumId="26" w15:restartNumberingAfterBreak="0">
     <w:nsid w:val="75504E70"/>
     <w:multiLevelType w:val="hybridMultilevel"/>
     <w:tmpl w:val="B2CE0BBE"/>
@@ -16324,7 +18591,7 @@
       </w:rPr>
     </w:lvl>
   </w:abstractNum>
-  <w:abstractNum w:abstractNumId="24" w15:restartNumberingAfterBreak="0">
+  <w:abstractNum w:abstractNumId="27" w15:restartNumberingAfterBreak="0">
     <w:nsid w:val="7CDF49C9"/>
     <w:multiLevelType w:val="hybridMultilevel"/>
     <w:tmpl w:val="C966F50C"/>
@@ -16438,79 +18705,88 @@
     </w:lvl>
   </w:abstractNum>
   <w:num w:numId="1" w16cid:durableId="1845364734">
-    <w:abstractNumId w:val="14"/>
+    <w:abstractNumId w:val="17"/>
   </w:num>
   <w:num w:numId="2" w16cid:durableId="1449469681">
-    <w:abstractNumId w:val="3"/>
+    <w:abstractNumId w:val="4"/>
   </w:num>
   <w:num w:numId="3" w16cid:durableId="2045671135">
+    <w:abstractNumId w:val="9"/>
+  </w:num>
+  <w:num w:numId="4" w16cid:durableId="1377705537">
+    <w:abstractNumId w:val="24"/>
+  </w:num>
+  <w:num w:numId="5" w16cid:durableId="1193225983">
     <w:abstractNumId w:val="7"/>
   </w:num>
-  <w:num w:numId="4" w16cid:durableId="1377705537">
+  <w:num w:numId="6" w16cid:durableId="1373261307">
     <w:abstractNumId w:val="21"/>
   </w:num>
-  <w:num w:numId="5" w16cid:durableId="1193225983">
-    <w:abstractNumId w:val="5"/>
-  </w:num>
-  <w:num w:numId="6" w16cid:durableId="1373261307">
-    <w:abstractNumId w:val="18"/>
-  </w:num>
   <w:num w:numId="7" w16cid:durableId="1024013638">
-    <w:abstractNumId w:val="22"/>
+    <w:abstractNumId w:val="25"/>
   </w:num>
   <w:num w:numId="8" w16cid:durableId="834761011">
     <w:abstractNumId w:val="0"/>
   </w:num>
   <w:num w:numId="9" w16cid:durableId="286661617">
-    <w:abstractNumId w:val="4"/>
+    <w:abstractNumId w:val="5"/>
   </w:num>
   <w:num w:numId="10" w16cid:durableId="1488787875">
-    <w:abstractNumId w:val="9"/>
+    <w:abstractNumId w:val="12"/>
   </w:num>
   <w:num w:numId="11" w16cid:durableId="1692685080">
+    <w:abstractNumId w:val="26"/>
+  </w:num>
+  <w:num w:numId="12" w16cid:durableId="1655522948">
+    <w:abstractNumId w:val="2"/>
+  </w:num>
+  <w:num w:numId="13" w16cid:durableId="1333728242">
     <w:abstractNumId w:val="23"/>
   </w:num>
-  <w:num w:numId="12" w16cid:durableId="1655522948">
+  <w:num w:numId="14" w16cid:durableId="903101027">
+    <w:abstractNumId w:val="8"/>
+  </w:num>
+  <w:num w:numId="15" w16cid:durableId="1661692619">
+    <w:abstractNumId w:val="19"/>
+  </w:num>
+  <w:num w:numId="16" w16cid:durableId="1402100583">
+    <w:abstractNumId w:val="16"/>
+  </w:num>
+  <w:num w:numId="17" w16cid:durableId="438988781">
+    <w:abstractNumId w:val="15"/>
+  </w:num>
+  <w:num w:numId="18" w16cid:durableId="783157275">
+    <w:abstractNumId w:val="3"/>
+  </w:num>
+  <w:num w:numId="19" w16cid:durableId="993800505">
+    <w:abstractNumId w:val="11"/>
+  </w:num>
+  <w:num w:numId="20" w16cid:durableId="1616323995">
+    <w:abstractNumId w:val="22"/>
+  </w:num>
+  <w:num w:numId="21" w16cid:durableId="500580614">
+    <w:abstractNumId w:val="18"/>
+  </w:num>
+  <w:num w:numId="22" w16cid:durableId="1463382940">
+    <w:abstractNumId w:val="27"/>
+  </w:num>
+  <w:num w:numId="23" w16cid:durableId="739988477">
+    <w:abstractNumId w:val="14"/>
+  </w:num>
+  <w:num w:numId="24" w16cid:durableId="207107126">
+    <w:abstractNumId w:val="13"/>
+  </w:num>
+  <w:num w:numId="25" w16cid:durableId="1904634772">
+    <w:abstractNumId w:val="20"/>
+  </w:num>
+  <w:num w:numId="26" w16cid:durableId="1048723497">
+    <w:abstractNumId w:val="10"/>
+  </w:num>
+  <w:num w:numId="27" w16cid:durableId="1361391158">
     <w:abstractNumId w:val="1"/>
   </w:num>
-  <w:num w:numId="13" w16cid:durableId="1333728242">
-    <w:abstractNumId w:val="20"/>
-  </w:num>
-  <w:num w:numId="14" w16cid:durableId="903101027">
+  <w:num w:numId="28" w16cid:durableId="167722064">
     <w:abstractNumId w:val="6"/>
-  </w:num>
-  <w:num w:numId="15" w16cid:durableId="1661692619">
-    <w:abstractNumId w:val="16"/>
-  </w:num>
-  <w:num w:numId="16" w16cid:durableId="1402100583">
-    <w:abstractNumId w:val="13"/>
-  </w:num>
-  <w:num w:numId="17" w16cid:durableId="438988781">
-    <w:abstractNumId w:val="12"/>
-  </w:num>
-  <w:num w:numId="18" w16cid:durableId="783157275">
-    <w:abstractNumId w:val="2"/>
-  </w:num>
-  <w:num w:numId="19" w16cid:durableId="993800505">
-    <w:abstractNumId w:val="8"/>
-  </w:num>
-  <w:num w:numId="20" w16cid:durableId="1616323995">
-    <w:abstractNumId w:val="19"/>
-  </w:num>
-  <w:num w:numId="21" w16cid:durableId="500580614">
-    <w:abstractNumId w:val="15"/>
-  </w:num>
-  <w:num w:numId="22" w16cid:durableId="1463382940">
-    <w:abstractNumId w:val="24"/>
-  </w:num>
-  <w:num w:numId="23" w16cid:durableId="739988477">
-    <w:abstractNumId w:val="11"/>
-  </w:num>
-  <w:num w:numId="24" w16cid:durableId="207107126">
-    <w:abstractNumId w:val="10"/>
-  </w:num>
-  <w:num w:numId="25" w16cid:durableId="1904634772">
-    <w:abstractNumId w:val="17"/>
   </w:num>
 </w:numbering>
 </file>

</xml_diff>